<commit_message>
Update WATERCYCLE-VR guide (final).docx
</commit_message>
<xml_diff>
--- a/WATERCYCLE-VR guide (final).docx
+++ b/WATERCYCLE-VR guide (final).docx
@@ -1,6 +1,6 @@
 
 <file path=word/document.xml><?xml version="1.0" encoding="utf-8"?>
-<w:document xmlns:wpc="http://schemas.microsoft.com/office/word/2010/wordprocessingCanvas" xmlns:cx="http://schemas.microsoft.com/office/drawing/2014/chartex" xmlns:cx1="http://schemas.microsoft.com/office/drawing/2015/9/8/chartex" xmlns:cx2="http://schemas.microsoft.com/office/drawing/2015/10/21/chartex" xmlns:cx3="http://schemas.microsoft.com/office/drawing/2016/5/9/chartex" xmlns:cx4="http://schemas.microsoft.com/office/drawing/2016/5/10/chartex" xmlns:cx5="http://schemas.microsoft.com/office/drawing/2016/5/11/chartex" xmlns:cx6="http://schemas.microsoft.com/office/drawing/2016/5/12/chartex" xmlns:cx7="http://schemas.microsoft.com/office/drawing/2016/5/13/chartex" xmlns:cx8="http://schemas.microsoft.com/office/drawing/2016/5/14/chartex" xmlns:mc="http://schemas.openxmlformats.org/markup-compatibility/2006" xmlns:aink="http://schemas.microsoft.com/office/drawing/2016/ink" xmlns:am3d="http://schemas.microsoft.com/office/drawing/2017/model3d" xmlns:o="urn:schemas-microsoft-com:office:office" xmlns:r="http://schemas.openxmlformats.org/officeDocument/2006/relationships" xmlns:m="http://schemas.openxmlformats.org/officeDocument/2006/math" xmlns:v="urn:schemas-microsoft-com:vml" xmlns:wp14="http://schemas.microsoft.com/office/word/2010/wordprocessingDrawing" xmlns:wp="http://schemas.openxmlformats.org/drawingml/2006/wordprocessingDrawing" xmlns:w10="urn:schemas-microsoft-com:office:word" xmlns:w="http://schemas.openxmlformats.org/wordprocessingml/2006/main" xmlns:w14="http://schemas.microsoft.com/office/word/2010/wordml" xmlns:w15="http://schemas.microsoft.com/office/word/2012/wordml" xmlns:w16cid="http://schemas.microsoft.com/office/word/2016/wordml/cid" xmlns:w16se="http://schemas.microsoft.com/office/word/2015/wordml/symex" xmlns:wpg="http://schemas.microsoft.com/office/word/2010/wordprocessingGroup" xmlns:wpi="http://schemas.microsoft.com/office/word/2010/wordprocessingInk" xmlns:wne="http://schemas.microsoft.com/office/word/2006/wordml" xmlns:wps="http://schemas.microsoft.com/office/word/2010/wordprocessingShape" mc:Ignorable="w14 w15 w16se w16cid wp14">
+<w:document xmlns:wpc="http://schemas.microsoft.com/office/word/2010/wordprocessingCanvas" xmlns:mc="http://schemas.openxmlformats.org/markup-compatibility/2006" xmlns:o="urn:schemas-microsoft-com:office:office" xmlns:r="http://schemas.openxmlformats.org/officeDocument/2006/relationships" xmlns:m="http://schemas.openxmlformats.org/officeDocument/2006/math" xmlns:v="urn:schemas-microsoft-com:vml" xmlns:wp14="http://schemas.microsoft.com/office/word/2010/wordprocessingDrawing" xmlns:wp="http://schemas.openxmlformats.org/drawingml/2006/wordprocessingDrawing" xmlns:w10="urn:schemas-microsoft-com:office:word" xmlns:w="http://schemas.openxmlformats.org/wordprocessingml/2006/main" xmlns:w14="http://schemas.microsoft.com/office/word/2010/wordml" xmlns:w15="http://schemas.microsoft.com/office/word/2012/wordml" xmlns:wpg="http://schemas.microsoft.com/office/word/2010/wordprocessingGroup" xmlns:wpi="http://schemas.microsoft.com/office/word/2010/wordprocessingInk" xmlns:wne="http://schemas.microsoft.com/office/word/2006/wordml" xmlns:wps="http://schemas.microsoft.com/office/word/2010/wordprocessingShape" mc:Ignorable="w14 w15 wp14">
   <w:body>
     <w:p>
       <w:pPr>
@@ -162,11 +162,19 @@
           <w:b/>
         </w:rPr>
       </w:pPr>
+      <w:proofErr w:type="gramStart"/>
       <w:r>
         <w:rPr>
           <w:b/>
         </w:rPr>
-        <w:t>requirements for the award of the degree of</w:t>
+        <w:t>requirements</w:t>
+      </w:r>
+      <w:proofErr w:type="gramEnd"/>
+      <w:r>
+        <w:rPr>
+          <w:b/>
+        </w:rPr>
+        <w:t xml:space="preserve"> for the award of the degree of</w:t>
       </w:r>
     </w:p>
     <w:p>
@@ -285,7 +293,35 @@
         <w:rPr>
           <w:b/>
         </w:rPr>
-        <w:t>Al Ain University of Science and Technology, Al Ain, U. A. E.</w:t>
+        <w:t xml:space="preserve">Al </w:t>
+      </w:r>
+      <w:proofErr w:type="spellStart"/>
+      <w:r>
+        <w:rPr>
+          <w:b/>
+        </w:rPr>
+        <w:t>Ain</w:t>
+      </w:r>
+      <w:proofErr w:type="spellEnd"/>
+      <w:r>
+        <w:rPr>
+          <w:b/>
+        </w:rPr>
+        <w:t xml:space="preserve"> University of Science and Technology, Al </w:t>
+      </w:r>
+      <w:proofErr w:type="spellStart"/>
+      <w:r>
+        <w:rPr>
+          <w:b/>
+        </w:rPr>
+        <w:t>Ain</w:t>
+      </w:r>
+      <w:proofErr w:type="spellEnd"/>
+      <w:r>
+        <w:rPr>
+          <w:b/>
+        </w:rPr>
+        <w:t>, U. A. E.</w:t>
       </w:r>
     </w:p>
     <w:p>
@@ -412,7 +448,23 @@
         <w:t>Software</w:t>
       </w:r>
       <w:r>
-        <w:t xml:space="preserve"> Engineering at Al Ain University of Science and Technology, Al Ain.</w:t>
+        <w:t xml:space="preserve"> Engineering at Al </w:t>
+      </w:r>
+      <w:proofErr w:type="spellStart"/>
+      <w:r>
+        <w:t>Ain</w:t>
+      </w:r>
+      <w:proofErr w:type="spellEnd"/>
+      <w:r>
+        <w:t xml:space="preserve"> University of Science and Technology, Al </w:t>
+      </w:r>
+      <w:proofErr w:type="spellStart"/>
+      <w:r>
+        <w:t>Ain</w:t>
+      </w:r>
+      <w:proofErr w:type="spellEnd"/>
+      <w:r>
+        <w:t>.</w:t>
       </w:r>
     </w:p>
     <w:p/>
@@ -459,7 +511,15 @@
       </w:r>
       <w:r>
         <w:tab/>
-        <w:t>:   Prof. Dr. Saqib Iqbal</w:t>
+        <w:t xml:space="preserve">:   Prof. Dr. </w:t>
+      </w:r>
+      <w:proofErr w:type="spellStart"/>
+      <w:r>
+        <w:t>Saqib</w:t>
+      </w:r>
+      <w:proofErr w:type="spellEnd"/>
+      <w:r>
+        <w:t xml:space="preserve"> Iqbal</w:t>
       </w:r>
     </w:p>
     <w:p>
@@ -638,7 +698,15 @@
           <w:sz w:val="24"/>
           <w:szCs w:val="24"/>
         </w:rPr>
-        <w:t xml:space="preserve"> application which is made to educate students about the earth water cycle. It will allow users to have a visual view of the complete water cycle and its stages. Water cycle is a very important concept in our life and due to its importance, several app</w:t>
+        <w:t xml:space="preserve"> application which is made to educate students about the earth water cycle. It will allow users to have a visual view of the complete water cycle and its stages. Water cycle is a very important concept in our life and due to its importance, several </w:t>
+      </w:r>
+      <w:proofErr w:type="gramStart"/>
+      <w:r>
+        <w:rPr>
+          <w:sz w:val="24"/>
+          <w:szCs w:val="24"/>
+        </w:rPr>
+        <w:t>app</w:t>
       </w:r>
       <w:proofErr w:type="spellStart"/>
       <w:r>
@@ -650,6 +718,7 @@
         <w:t>lication’s</w:t>
       </w:r>
       <w:proofErr w:type="spellEnd"/>
+      <w:proofErr w:type="gramEnd"/>
       <w:r>
         <w:rPr>
           <w:sz w:val="24"/>
@@ -3093,39 +3162,7 @@
           <w:sz w:val="24"/>
           <w:szCs w:val="24"/>
         </w:rPr>
-        <w:t xml:space="preserve">Water cycle is a very important process and essential to all living organisms. It ensures that the water is available for all the creatures and it helps to regulate weather patterns on the planet [2].  A water cycle describes the continuous movement of the water on the surface of the earth. Its main stages are evaporation, transpiration, condensation and precipitation. In evaporation the water is transferred from the surface of earth to the atmosphere. The main sources of evaporation are the oceans, the rivers, the seas and the lakes. Transpiration is known as evaporation of water from the leaves of plants. After </w:t>
-      </w:r>
-      <w:proofErr w:type="gramStart"/>
-      <w:r>
-        <w:rPr>
-          <w:sz w:val="24"/>
-          <w:szCs w:val="24"/>
-        </w:rPr>
-        <w:t>rising up</w:t>
-      </w:r>
-      <w:proofErr w:type="gramEnd"/>
-      <w:r>
-        <w:rPr>
-          <w:sz w:val="24"/>
-          <w:szCs w:val="24"/>
-        </w:rPr>
-        <w:t xml:space="preserve">, the water vapor cools down and forms into tiny particles of water or ice because of the low temperature at high altitudes. When these tiny droplets combine together, they create a bigger droplet, the air then cannot hold any more </w:t>
-      </w:r>
-      <w:proofErr w:type="gramStart"/>
-      <w:r>
-        <w:rPr>
-          <w:sz w:val="24"/>
-          <w:szCs w:val="24"/>
-        </w:rPr>
-        <w:t>water</w:t>
-      </w:r>
-      <w:proofErr w:type="gramEnd"/>
-      <w:r>
-        <w:rPr>
-          <w:sz w:val="24"/>
-          <w:szCs w:val="24"/>
-        </w:rPr>
-        <w:t xml:space="preserve"> so it pours it down as rain, and this stage is called precipitation [3].</w:t>
+        <w:t>Water cycle is a very important process and essential to all living organisms. It ensures that the water is available for all the creatures and it helps to regulate weather patterns on the planet [2].  A water cycle describes the continuous movement of the water on the surface of the earth. Its main stages are evaporation, transpiration, condensation and precipitation. In evaporation the water is transferred from the surface of earth to the atmosphere. The main sources of evaporation are the oceans, the rivers, the seas and the lakes. Transpiration is known as evaporation of water from the leaves of plants. After rising up, the water vapor cools down and forms into tiny particles of water or ice because of the low temperature at high altitudes. When these tiny droplets combine together, they create a bigger droplet, the air then cannot hold any more water so it pours it down as rain, and this stage is called precipitation [3].</w:t>
       </w:r>
     </w:p>
     <w:p>
@@ -3372,29 +3409,18 @@
           <w:sz w:val="24"/>
           <w:szCs w:val="24"/>
         </w:rPr>
-        <w:t xml:space="preserve"> with different </w:t>
-      </w:r>
-      <w:proofErr w:type="gramStart"/>
+        <w:t xml:space="preserve"> with different mode</w:t>
+      </w:r>
       <w:r>
         <w:rPr>
           <w:rFonts w:ascii="Calibri" w:hAnsi="Calibri" w:cs="Calibri"/>
           <w:color w:val="000000"/>
           <w:sz w:val="24"/>
           <w:szCs w:val="24"/>
-        </w:rPr>
-        <w:t>mode</w:t>
-      </w:r>
-      <w:r>
-        <w:rPr>
-          <w:rFonts w:ascii="Calibri" w:hAnsi="Calibri" w:cs="Calibri"/>
-          <w:color w:val="000000"/>
-          <w:sz w:val="24"/>
-          <w:szCs w:val="24"/>
           <w:lang w:val="en"/>
         </w:rPr>
         <w:t>’s</w:t>
       </w:r>
-      <w:proofErr w:type="gramEnd"/>
       <w:r>
         <w:rPr>
           <w:rFonts w:ascii="Calibri" w:hAnsi="Calibri" w:cs="Calibri"/>
@@ -3801,7 +3827,23 @@
           <w:sz w:val="24"/>
           <w:szCs w:val="24"/>
         </w:rPr>
-        <w:t>The plan of the project is provided in a Gantt Chart below:</w:t>
+        <w:t xml:space="preserve">The plan of the project is provided in a Gantt </w:t>
+      </w:r>
+      <w:proofErr w:type="gramStart"/>
+      <w:r>
+        <w:rPr>
+          <w:sz w:val="24"/>
+          <w:szCs w:val="24"/>
+        </w:rPr>
+        <w:t>Chart</w:t>
+      </w:r>
+      <w:proofErr w:type="gramEnd"/>
+      <w:r>
+        <w:rPr>
+          <w:sz w:val="24"/>
+          <w:szCs w:val="24"/>
+        </w:rPr>
+        <w:t xml:space="preserve"> below:</w:t>
       </w:r>
     </w:p>
     <w:p>
@@ -3875,14 +3917,27 @@
       <w:r>
         <w:t xml:space="preserve">Figure </w:t>
       </w:r>
-      <w:fldSimple w:instr=" SEQ Figure \* ARABIC ">
-        <w:r>
-          <w:rPr>
-            <w:noProof/>
-          </w:rPr>
-          <w:t>1</w:t>
-        </w:r>
-      </w:fldSimple>
+      <w:r>
+        <w:fldChar w:fldCharType="begin"/>
+      </w:r>
+      <w:r>
+        <w:instrText xml:space="preserve"> SEQ Figure \* ARABIC </w:instrText>
+      </w:r>
+      <w:r>
+        <w:fldChar w:fldCharType="separate"/>
+      </w:r>
+      <w:r>
+        <w:rPr>
+          <w:noProof/>
+        </w:rPr>
+        <w:t>1</w:t>
+      </w:r>
+      <w:r>
+        <w:rPr>
+          <w:noProof/>
+        </w:rPr>
+        <w:fldChar w:fldCharType="end"/>
+      </w:r>
       <w:r>
         <w:t>.1: Plan-Gantt Chart</w:t>
       </w:r>
@@ -4305,23 +4360,7 @@
           <w:sz w:val="24"/>
           <w:szCs w:val="24"/>
         </w:rPr>
-        <w:t xml:space="preserve">Below are some applications that are </w:t>
-      </w:r>
-      <w:proofErr w:type="gramStart"/>
-      <w:r>
-        <w:rPr>
-          <w:sz w:val="24"/>
-          <w:szCs w:val="24"/>
-        </w:rPr>
-        <w:t>similar to</w:t>
-      </w:r>
-      <w:proofErr w:type="gramEnd"/>
-      <w:r>
-        <w:rPr>
-          <w:sz w:val="24"/>
-          <w:szCs w:val="24"/>
-        </w:rPr>
-        <w:t xml:space="preserve"> our application and are meant to educate students: </w:t>
+        <w:t xml:space="preserve">Below are some applications that are similar to our application and are meant to educate students: </w:t>
       </w:r>
     </w:p>
     <w:p>
@@ -4345,7 +4384,27 @@
           <w:sz w:val="24"/>
           <w:szCs w:val="24"/>
         </w:rPr>
-        <w:t>Splash Sim: A VR Experience in the Water Cycle</w:t>
+        <w:t xml:space="preserve">Splash </w:t>
+      </w:r>
+      <w:proofErr w:type="spellStart"/>
+      <w:r>
+        <w:rPr>
+          <w:b/>
+          <w:bCs/>
+          <w:sz w:val="24"/>
+          <w:szCs w:val="24"/>
+        </w:rPr>
+        <w:t>Sim</w:t>
+      </w:r>
+      <w:proofErr w:type="spellEnd"/>
+      <w:r>
+        <w:rPr>
+          <w:b/>
+          <w:bCs/>
+          <w:sz w:val="24"/>
+          <w:szCs w:val="24"/>
+        </w:rPr>
+        <w:t>: A VR Experience in the Water Cycle</w:t>
       </w:r>
       <w:sdt>
         <w:sdtPr>
@@ -4713,14 +4772,27 @@
                             <w:r>
                               <w:t xml:space="preserve">Figure </w:t>
                             </w:r>
-                            <w:fldSimple w:instr=" SEQ Figure \* ARABIC ">
-                              <w:r>
-                                <w:rPr>
-                                  <w:noProof/>
-                                </w:rPr>
-                                <w:t>2</w:t>
-                              </w:r>
-                            </w:fldSimple>
+                            <w:r>
+                              <w:fldChar w:fldCharType="begin"/>
+                            </w:r>
+                            <w:r>
+                              <w:instrText xml:space="preserve"> SEQ Figure \* ARABIC </w:instrText>
+                            </w:r>
+                            <w:r>
+                              <w:fldChar w:fldCharType="separate"/>
+                            </w:r>
+                            <w:r>
+                              <w:rPr>
+                                <w:noProof/>
+                              </w:rPr>
+                              <w:t>2</w:t>
+                            </w:r>
+                            <w:r>
+                              <w:rPr>
+                                <w:noProof/>
+                              </w:rPr>
+                              <w:fldChar w:fldCharType="end"/>
+                            </w:r>
                             <w:r>
                               <w:t>.1: Splash Sim app</w:t>
                             </w:r>
@@ -4759,14 +4831,27 @@
                       <w:r>
                         <w:t xml:space="preserve">Figure </w:t>
                       </w:r>
-                      <w:fldSimple w:instr=" SEQ Figure \* ARABIC ">
-                        <w:r>
-                          <w:rPr>
-                            <w:noProof/>
-                          </w:rPr>
-                          <w:t>2</w:t>
-                        </w:r>
-                      </w:fldSimple>
+                      <w:r>
+                        <w:fldChar w:fldCharType="begin"/>
+                      </w:r>
+                      <w:r>
+                        <w:instrText xml:space="preserve"> SEQ Figure \* ARABIC </w:instrText>
+                      </w:r>
+                      <w:r>
+                        <w:fldChar w:fldCharType="separate"/>
+                      </w:r>
+                      <w:r>
+                        <w:rPr>
+                          <w:noProof/>
+                        </w:rPr>
+                        <w:t>2</w:t>
+                      </w:r>
+                      <w:r>
+                        <w:rPr>
+                          <w:noProof/>
+                        </w:rPr>
+                        <w:fldChar w:fldCharType="end"/>
+                      </w:r>
                       <w:r>
                         <w:t>.1: Splash Sim app</w:t>
                       </w:r>
@@ -6605,8 +6690,16 @@
               <w:rPr>
                 <w:lang w:bidi="ar-AE"/>
               </w:rPr>
-              <w:t>Splash Sim</w:t>
-            </w:r>
+              <w:t xml:space="preserve">Splash </w:t>
+            </w:r>
+            <w:proofErr w:type="spellStart"/>
+            <w:r>
+              <w:rPr>
+                <w:lang w:bidi="ar-AE"/>
+              </w:rPr>
+              <w:t>Sim</w:t>
+            </w:r>
+            <w:proofErr w:type="spellEnd"/>
           </w:p>
         </w:tc>
         <w:tc>
@@ -7981,23 +8074,7 @@
           <w:sz w:val="24"/>
           <w:szCs w:val="24"/>
         </w:rPr>
-        <w:t xml:space="preserve">The table shows that our application is expected to be unique in some </w:t>
-      </w:r>
-      <w:proofErr w:type="gramStart"/>
-      <w:r>
-        <w:rPr>
-          <w:sz w:val="24"/>
-          <w:szCs w:val="24"/>
-        </w:rPr>
-        <w:t>aspects</w:t>
-      </w:r>
-      <w:proofErr w:type="gramEnd"/>
-      <w:r>
-        <w:rPr>
-          <w:sz w:val="24"/>
-          <w:szCs w:val="24"/>
-        </w:rPr>
-        <w:t>. We will be implementing the robot companion which is a robot guide within the app that guides the user throughout the tour. Another distinguished feature of the app is that it contains both a tour guide and a game, which are not available together in any other app. However, the features which are present in most of the applications are the Main menu, Animation, and phase explanatory text, which is basically a text that appears to the user as they go through the tour to explain them about every phase of the water cycle.</w:t>
+        <w:t>The table shows that our application is expected to be unique in some aspects. We will be implementing the robot companion which is a robot guide within the app that guides the user throughout the tour. Another distinguished feature of the app is that it contains both a tour guide and a game, which are not available together in any other app. However, the features which are present in most of the applications are the Main menu, Animation, and phase explanatory text, which is basically a text that appears to the user as they go through the tour to explain them about every phase of the water cycle.</w:t>
       </w:r>
     </w:p>
     <w:p>
@@ -8066,23 +8143,7 @@
           <w:sz w:val="24"/>
           <w:szCs w:val="24"/>
         </w:rPr>
-        <w:t xml:space="preserve"> we have seen that multiple apps </w:t>
-      </w:r>
-      <w:proofErr w:type="gramStart"/>
-      <w:r>
-        <w:rPr>
-          <w:sz w:val="24"/>
-          <w:szCs w:val="24"/>
-        </w:rPr>
-        <w:t>similar to</w:t>
-      </w:r>
-      <w:proofErr w:type="gramEnd"/>
-      <w:r>
-        <w:rPr>
-          <w:sz w:val="24"/>
-          <w:szCs w:val="24"/>
-        </w:rPr>
-        <w:t xml:space="preserve"> </w:t>
+        <w:t xml:space="preserve"> we have seen that multiple apps similar to </w:t>
       </w:r>
       <w:r>
         <w:rPr>
@@ -9317,14 +9378,27 @@
                             <w:r>
                               <w:t xml:space="preserve">Figure </w:t>
                             </w:r>
-                            <w:fldSimple w:instr=" SEQ Figure \* ARABIC ">
-                              <w:r>
-                                <w:rPr>
-                                  <w:noProof/>
-                                </w:rPr>
-                                <w:t>3</w:t>
-                              </w:r>
-                            </w:fldSimple>
+                            <w:r>
+                              <w:fldChar w:fldCharType="begin"/>
+                            </w:r>
+                            <w:r>
+                              <w:instrText xml:space="preserve"> SEQ Figure \* ARABIC </w:instrText>
+                            </w:r>
+                            <w:r>
+                              <w:fldChar w:fldCharType="separate"/>
+                            </w:r>
+                            <w:r>
+                              <w:rPr>
+                                <w:noProof/>
+                              </w:rPr>
+                              <w:t>3</w:t>
+                            </w:r>
+                            <w:r>
+                              <w:rPr>
+                                <w:noProof/>
+                              </w:rPr>
+                              <w:fldChar w:fldCharType="end"/>
+                            </w:r>
                             <w:r>
                               <w:t>.1: Main Menu Use Case Diagram</w:t>
                             </w:r>
@@ -9361,14 +9435,27 @@
                       <w:r>
                         <w:t xml:space="preserve">Figure </w:t>
                       </w:r>
-                      <w:fldSimple w:instr=" SEQ Figure \* ARABIC ">
-                        <w:r>
-                          <w:rPr>
-                            <w:noProof/>
-                          </w:rPr>
-                          <w:t>3</w:t>
-                        </w:r>
-                      </w:fldSimple>
+                      <w:r>
+                        <w:fldChar w:fldCharType="begin"/>
+                      </w:r>
+                      <w:r>
+                        <w:instrText xml:space="preserve"> SEQ Figure \* ARABIC </w:instrText>
+                      </w:r>
+                      <w:r>
+                        <w:fldChar w:fldCharType="separate"/>
+                      </w:r>
+                      <w:r>
+                        <w:rPr>
+                          <w:noProof/>
+                        </w:rPr>
+                        <w:t>3</w:t>
+                      </w:r>
+                      <w:r>
+                        <w:rPr>
+                          <w:noProof/>
+                        </w:rPr>
+                        <w:fldChar w:fldCharType="end"/>
+                      </w:r>
                       <w:r>
                         <w:t>.1: Main Menu Use Case Diagram</w:t>
                       </w:r>
@@ -15412,15 +15499,7 @@
         <w:t>m</w:t>
       </w:r>
       <w:r>
-        <w:t xml:space="preserve"> was developed to provide the </w:t>
-      </w:r>
-      <w:proofErr w:type="gramStart"/>
-      <w:r>
-        <w:t>high level</w:t>
-      </w:r>
-      <w:proofErr w:type="gramEnd"/>
-      <w:r>
-        <w:t xml:space="preserve"> view of the system and to model the functionality of the system using actors and use cases. Moreover, System sequence diagram was </w:t>
+        <w:t xml:space="preserve"> was developed to provide the high level view of the system and to model the functionality of the system using actors and use cases. Moreover, System sequence diagram was </w:t>
       </w:r>
       <w:r>
         <w:t>developed</w:t>
@@ -16295,6 +16374,7 @@
         <w:t xml:space="preserve">In the figure above the tour module has three classes. </w:t>
       </w:r>
       <w:proofErr w:type="spellStart"/>
+      <w:proofErr w:type="gramStart"/>
       <w:r>
         <w:rPr>
           <w:sz w:val="24"/>
@@ -16303,6 +16383,7 @@
         <w:t>characterTour</w:t>
       </w:r>
       <w:proofErr w:type="spellEnd"/>
+      <w:proofErr w:type="gramEnd"/>
       <w:r>
         <w:rPr>
           <w:sz w:val="24"/>
@@ -16339,6 +16420,7 @@
         <w:t xml:space="preserve"> </w:t>
       </w:r>
       <w:proofErr w:type="spellStart"/>
+      <w:proofErr w:type="gramStart"/>
       <w:r>
         <w:rPr>
           <w:sz w:val="24"/>
@@ -16347,6 +16429,7 @@
         <w:t>cameraController</w:t>
       </w:r>
       <w:proofErr w:type="spellEnd"/>
+      <w:proofErr w:type="gramEnd"/>
       <w:r>
         <w:rPr>
           <w:sz w:val="24"/>
@@ -16369,6 +16452,7 @@
         <w:t xml:space="preserve">. </w:t>
       </w:r>
       <w:proofErr w:type="spellStart"/>
+      <w:proofErr w:type="gramStart"/>
       <w:r>
         <w:rPr>
           <w:sz w:val="24"/>
@@ -16377,6 +16461,7 @@
         <w:t>theEnd</w:t>
       </w:r>
       <w:proofErr w:type="spellEnd"/>
+      <w:proofErr w:type="gramEnd"/>
       <w:r>
         <w:rPr>
           <w:sz w:val="24"/>
@@ -16501,23 +16586,7 @@
           <w:sz w:val="24"/>
           <w:szCs w:val="24"/>
         </w:rPr>
-        <w:t xml:space="preserve"> script explains the task user </w:t>
-      </w:r>
-      <w:proofErr w:type="gramStart"/>
-      <w:r>
-        <w:rPr>
-          <w:sz w:val="24"/>
-          <w:szCs w:val="24"/>
-        </w:rPr>
-        <w:t>has to</w:t>
-      </w:r>
-      <w:proofErr w:type="gramEnd"/>
-      <w:r>
-        <w:rPr>
-          <w:sz w:val="24"/>
-          <w:szCs w:val="24"/>
-        </w:rPr>
-        <w:t xml:space="preserve"> complete. </w:t>
+        <w:t xml:space="preserve"> script explains the task user has to complete. </w:t>
       </w:r>
       <w:proofErr w:type="spellStart"/>
       <w:r>
@@ -16696,23 +16765,7 @@
           <w:sz w:val="24"/>
           <w:szCs w:val="24"/>
         </w:rPr>
-        <w:t xml:space="preserve">it shows that the Water Cycle VR Guide app resides in the android device </w:t>
-      </w:r>
-      <w:proofErr w:type="gramStart"/>
-      <w:r>
-        <w:rPr>
-          <w:sz w:val="24"/>
-          <w:szCs w:val="24"/>
-        </w:rPr>
-        <w:t>and also</w:t>
-      </w:r>
-      <w:proofErr w:type="gramEnd"/>
-      <w:r>
-        <w:rPr>
-          <w:sz w:val="24"/>
-          <w:szCs w:val="24"/>
-        </w:rPr>
-        <w:t xml:space="preserve"> shows the components of the app.</w:t>
+        <w:t>it shows that the Water Cycle VR Guide app resides in the android device and also shows the components of the app.</w:t>
       </w:r>
     </w:p>
     <w:p>
@@ -16986,25 +17039,7 @@
           <w:szCs w:val="24"/>
           <w:lang w:val="en"/>
         </w:rPr>
-        <w:t xml:space="preserve">To develop this application, we had two main software development tool that could be used: Unity or Unreal Engine. We opted Unity as it is </w:t>
-      </w:r>
-      <w:proofErr w:type="gramStart"/>
-      <w:r>
-        <w:rPr>
-          <w:sz w:val="24"/>
-          <w:szCs w:val="24"/>
-          <w:lang w:val="en"/>
-        </w:rPr>
-        <w:t>has</w:t>
-      </w:r>
-      <w:proofErr w:type="gramEnd"/>
-      <w:r>
-        <w:rPr>
-          <w:sz w:val="24"/>
-          <w:szCs w:val="24"/>
-          <w:lang w:val="en"/>
-        </w:rPr>
-        <w:t xml:space="preserve"> few features that meet our need such as better particle system management, pro-builder that allows custom object creation, different rendering options. Unity supports C# as its standard language. Therefore, Unity is the main tool along with Microsoft Visual Studio that is integrated with Unity for scripting.</w:t>
+        <w:t>To develop this application, we had two main software development tool that could be used: Unity or Unreal Engine. We opted Unity as it is has few features that meet our need such as better particle system management, pro-builder that allows custom object creation, different rendering options. Unity supports C# as its standard language. Therefore, Unity is the main tool along with Microsoft Visual Studio that is integrated with Unity for scripting.</w:t>
       </w:r>
     </w:p>
     <w:p>
@@ -17280,7 +17315,7 @@
           <w:szCs w:val="24"/>
           <w:lang w:val="en"/>
         </w:rPr>
-        <w:t xml:space="preserve">Any android device can be used that runs on version KitKat or later, minimum 1 </w:t>
+        <w:t xml:space="preserve">Any android device can be used that runs on version </w:t>
       </w:r>
       <w:proofErr w:type="spellStart"/>
       <w:r>
@@ -17289,9 +17324,29 @@
           <w:szCs w:val="24"/>
           <w:lang w:val="en"/>
         </w:rPr>
+        <w:t>KitKat</w:t>
+      </w:r>
+      <w:proofErr w:type="spellEnd"/>
+      <w:r>
+        <w:rPr>
+          <w:sz w:val="24"/>
+          <w:szCs w:val="24"/>
+          <w:lang w:val="en"/>
+        </w:rPr>
+        <w:t xml:space="preserve"> or later, minimum 1 </w:t>
+      </w:r>
+      <w:proofErr w:type="spellStart"/>
+      <w:proofErr w:type="gramStart"/>
+      <w:r>
+        <w:rPr>
+          <w:sz w:val="24"/>
+          <w:szCs w:val="24"/>
+          <w:lang w:val="en"/>
+        </w:rPr>
         <w:t>gb</w:t>
       </w:r>
       <w:proofErr w:type="spellEnd"/>
+      <w:proofErr w:type="gramEnd"/>
       <w:r>
         <w:rPr>
           <w:sz w:val="24"/>
@@ -17789,7 +17844,27 @@
           <w:highlight w:val="yellow"/>
           <w:lang w:val="en"/>
         </w:rPr>
-        <w:t>, options available before development and what are the required software for development. Then we decided to set some minimum requirements for the app. A brief detail is provided for the required hardware components that are needed to run the application as expected. All the hardware requirements were analyzed and made sure those were easily accessible. Later, we described the different app phase and how they are expected to work along with sample screenshot of the user interface.</w:t>
+        <w:t xml:space="preserve">, options available before development and what </w:t>
+      </w:r>
+      <w:proofErr w:type="gramStart"/>
+      <w:r>
+        <w:rPr>
+          <w:sz w:val="24"/>
+          <w:szCs w:val="24"/>
+          <w:highlight w:val="yellow"/>
+          <w:lang w:val="en"/>
+        </w:rPr>
+        <w:t>are the required software for development</w:t>
+      </w:r>
+      <w:proofErr w:type="gramEnd"/>
+      <w:r>
+        <w:rPr>
+          <w:sz w:val="24"/>
+          <w:szCs w:val="24"/>
+          <w:highlight w:val="yellow"/>
+          <w:lang w:val="en"/>
+        </w:rPr>
+        <w:t>. Then we decided to set some minimum requirements for the app. A brief detail is provided for the required hardware components that are needed to run the application as expected. All the hardware requirements were analyzed and made sure those were easily accessible. Later, we described the different app phase and how they are expected to work along with sample screenshot of the user interface.</w:t>
       </w:r>
     </w:p>
     <w:p>
@@ -18369,14 +18444,28 @@
           <w:sz w:val="24"/>
           <w:szCs w:val="24"/>
         </w:rPr>
-        <w:t xml:space="preserve">Performance testing: </w:t>
-      </w:r>
-      <w:r>
-        <w:rPr>
-          <w:sz w:val="24"/>
-          <w:szCs w:val="24"/>
-        </w:rPr>
-        <w:t>to test that the software meets its non-functional requirements.</w:t>
+        <w:t>Non- functional</w:t>
+      </w:r>
+      <w:r>
+        <w:rPr>
+          <w:sz w:val="24"/>
+          <w:szCs w:val="24"/>
+        </w:rPr>
+        <w:t xml:space="preserve"> testing: </w:t>
+      </w:r>
+      <w:r>
+        <w:rPr>
+          <w:sz w:val="24"/>
+          <w:szCs w:val="24"/>
+        </w:rPr>
+        <w:t xml:space="preserve">to test that the software meets </w:t>
+      </w:r>
+      <w:r>
+        <w:rPr>
+          <w:sz w:val="24"/>
+          <w:szCs w:val="24"/>
+        </w:rPr>
+        <w:t xml:space="preserve">its non-functional requirements, usability testing will be conducted, to ensure that the app is user friendly and easy to use. </w:t>
       </w:r>
     </w:p>
     <w:p/>
@@ -18399,7 +18488,6 @@
           <w:sz w:val="28"/>
           <w:szCs w:val="28"/>
         </w:rPr>
-        <w:lastRenderedPageBreak/>
         <w:t>6.2 Features to be tested</w:t>
       </w:r>
     </w:p>
@@ -18536,6 +18624,30 @@
         </w:rPr>
         <w:t>by at least one test case.</w:t>
       </w:r>
+      <w:r>
+        <w:rPr>
+          <w:rFonts w:cstheme="minorHAnsi"/>
+          <w:sz w:val="24"/>
+          <w:szCs w:val="24"/>
+        </w:rPr>
+        <w:t xml:space="preserve"> Non-functional testing will also be conducted to verify the non-functional requirement</w:t>
+      </w:r>
+      <w:r>
+        <w:rPr>
+          <w:rFonts w:cstheme="minorHAnsi"/>
+          <w:sz w:val="24"/>
+          <w:szCs w:val="24"/>
+        </w:rPr>
+        <w:t>s</w:t>
+      </w:r>
+      <w:r>
+        <w:rPr>
+          <w:rFonts w:cstheme="minorHAnsi"/>
+          <w:sz w:val="24"/>
+          <w:szCs w:val="24"/>
+        </w:rPr>
+        <w:t xml:space="preserve"> of the application. </w:t>
+      </w:r>
     </w:p>
     <w:p>
       <w:pPr>
@@ -18789,34 +18901,34 @@
           <w:sz w:val="24"/>
           <w:szCs w:val="24"/>
         </w:rPr>
-        <w:t xml:space="preserve">ECP will be mainly used in unit testing to </w:t>
-      </w:r>
-      <w:proofErr w:type="gramStart"/>
+        <w:t xml:space="preserve">ECP will be mainly used in unit testing to insure that all classes of legal inputs are accepted, for example, gazing at tour guide for 2 seconds will take the user to the tour, and all classes of illegal input are rejected by the system. This type of black box testing eliminates the need for exhaustive testing, which is not feasible. Furthermore, it allows the tester to cover a large domain of input or output with a smaller subset that is selected from an equivalence class. </w:t>
+      </w:r>
       <w:r>
         <w:rPr>
           <w:rFonts w:cstheme="minorHAnsi"/>
           <w:sz w:val="24"/>
           <w:szCs w:val="24"/>
         </w:rPr>
-        <w:t>insure</w:t>
-      </w:r>
-      <w:proofErr w:type="gramEnd"/>
-      <w:r>
+        <w:lastRenderedPageBreak/>
+        <w:t>State transition testing will also be used to cover all paths, to enter all states and to examine every possible state transition, for example, the state transition in our app from main menu to the game. This will help us to make certain that the flow between the states is on the mark. Many transitions that look ambiguous or haven’t been tried before will be tested in order to ensure that the system works as designed.</w:t>
+      </w:r>
+    </w:p>
+    <w:p>
+      <w:pPr>
+        <w:jc w:val="both"/>
         <w:rPr>
           <w:rFonts w:cstheme="minorHAnsi"/>
           <w:sz w:val="24"/>
           <w:szCs w:val="24"/>
         </w:rPr>
-        <w:t xml:space="preserve"> that all classes of legal inputs are accepted, for example, gazing at tour guide for 2 seconds will take the user to the tour, and all classes of illegal input are rejected by the system. This type of black box testing eliminates the need for exhaustive testing, which is not feasible. Furthermore, it allows the tester to cover a large domain of input or output with a smaller subset that is selected from an equivalence class. State transition testing will also be used to cover all paths, to enter all states and to examine every possible state transition, for example, the state transition in our app from main menu to the game. This will help us to make certain that the flow between the states is on the mark. </w:t>
-      </w:r>
+      </w:pPr>
       <w:r>
         <w:rPr>
           <w:rFonts w:cstheme="minorHAnsi"/>
           <w:sz w:val="24"/>
           <w:szCs w:val="24"/>
         </w:rPr>
-        <w:lastRenderedPageBreak/>
-        <w:t>Many transitions that look ambiguous or haven’t been tried before will be tested in order to ensure that the system works as designed.</w:t>
+        <w:t>The non-functional requirement, usability, will be tested using surveys, these surveys will be distributed to the selected users, to obtain their feedback. The feedbacks will then be analyzed and concluded.</w:t>
       </w:r>
     </w:p>
     <w:p>
@@ -18929,23 +19041,7 @@
           <w:sz w:val="24"/>
           <w:szCs w:val="24"/>
         </w:rPr>
-        <w:t xml:space="preserve">In this test, we will perform </w:t>
-      </w:r>
-      <w:proofErr w:type="gramStart"/>
-      <w:r>
-        <w:rPr>
-          <w:sz w:val="24"/>
-          <w:szCs w:val="24"/>
-        </w:rPr>
-        <w:t>scenario based</w:t>
-      </w:r>
-      <w:proofErr w:type="gramEnd"/>
-      <w:r>
-        <w:rPr>
-          <w:sz w:val="24"/>
-          <w:szCs w:val="24"/>
-        </w:rPr>
-        <w:t xml:space="preserve"> test case design for Start Tour Guide Use-Case:</w:t>
+        <w:t>In this test, we will perform scenario based test case design for Start Tour Guide Use-Case:</w:t>
       </w:r>
     </w:p>
     <w:tbl>
@@ -19411,7 +19507,15 @@
                 <w:sz w:val="24"/>
                 <w:szCs w:val="24"/>
               </w:rPr>
-              <w:t xml:space="preserve">Testing the start tour guide functionality by not looking at the tour guide button </w:t>
+              <w:t xml:space="preserve">Testing the start tour guide functionality by not looking </w:t>
+            </w:r>
+            <w:r>
+              <w:rPr>
+                <w:sz w:val="24"/>
+                <w:szCs w:val="24"/>
+              </w:rPr>
+              <w:lastRenderedPageBreak/>
+              <w:t xml:space="preserve">at the tour guide button </w:t>
             </w:r>
           </w:p>
         </w:tc>
@@ -19431,6 +19535,7 @@
                 <w:sz w:val="24"/>
                 <w:szCs w:val="24"/>
               </w:rPr>
+              <w:lastRenderedPageBreak/>
               <w:t>Launch the app</w:t>
             </w:r>
           </w:p>
@@ -19555,6 +19660,7 @@
                 <w:sz w:val="24"/>
                 <w:szCs w:val="24"/>
               </w:rPr>
+              <w:lastRenderedPageBreak/>
               <w:t>TC_003</w:t>
             </w:r>
           </w:p>
@@ -19575,15 +19681,7 @@
                 <w:sz w:val="24"/>
                 <w:szCs w:val="24"/>
               </w:rPr>
-              <w:t xml:space="preserve">Starting the tour guide for </w:t>
-            </w:r>
-            <w:r>
-              <w:rPr>
-                <w:sz w:val="24"/>
-                <w:szCs w:val="24"/>
-              </w:rPr>
-              <w:lastRenderedPageBreak/>
-              <w:t>the water cycle</w:t>
+              <w:t>Starting the tour guide for the water cycle</w:t>
             </w:r>
           </w:p>
         </w:tc>
@@ -19603,16 +19701,7 @@
                 <w:sz w:val="24"/>
                 <w:szCs w:val="24"/>
               </w:rPr>
-              <w:lastRenderedPageBreak/>
-              <w:t xml:space="preserve">Testing the Start tour </w:t>
-            </w:r>
-            <w:r>
-              <w:rPr>
-                <w:sz w:val="24"/>
-                <w:szCs w:val="24"/>
-              </w:rPr>
-              <w:lastRenderedPageBreak/>
-              <w:t>guide functionality by looking at start Game button</w:t>
+              <w:t>Testing the Start tour guide functionality by looking at start Game button</w:t>
             </w:r>
           </w:p>
         </w:tc>
@@ -19632,7 +19721,6 @@
                 <w:sz w:val="24"/>
                 <w:szCs w:val="24"/>
               </w:rPr>
-              <w:lastRenderedPageBreak/>
               <w:t>Launch the app.</w:t>
             </w:r>
           </w:p>
@@ -19653,15 +19741,7 @@
                 <w:sz w:val="24"/>
                 <w:szCs w:val="24"/>
               </w:rPr>
-              <w:t xml:space="preserve">Looks at the start game </w:t>
-            </w:r>
-            <w:r>
-              <w:rPr>
-                <w:sz w:val="24"/>
-                <w:szCs w:val="24"/>
-              </w:rPr>
-              <w:lastRenderedPageBreak/>
-              <w:t>button for 2 seconds.</w:t>
+              <w:t>Looks at the start game button for 2 seconds.</w:t>
             </w:r>
           </w:p>
         </w:tc>
@@ -19681,16 +19761,7 @@
                 <w:sz w:val="24"/>
                 <w:szCs w:val="24"/>
               </w:rPr>
-              <w:lastRenderedPageBreak/>
-              <w:t xml:space="preserve">Gaze at the start game </w:t>
-            </w:r>
-            <w:r>
-              <w:rPr>
-                <w:sz w:val="24"/>
-                <w:szCs w:val="24"/>
-              </w:rPr>
-              <w:lastRenderedPageBreak/>
-              <w:t>button for 2 seconds.</w:t>
+              <w:t>Gaze at the start game button for 2 seconds.</w:t>
             </w:r>
           </w:p>
         </w:tc>
@@ -19710,7 +19781,6 @@
                 <w:sz w:val="24"/>
                 <w:szCs w:val="24"/>
               </w:rPr>
-              <w:lastRenderedPageBreak/>
               <w:t>Game starts</w:t>
             </w:r>
           </w:p>
@@ -19731,15 +19801,7 @@
                 <w:sz w:val="24"/>
                 <w:szCs w:val="24"/>
               </w:rPr>
-              <w:t xml:space="preserve">Game starts and </w:t>
-            </w:r>
-            <w:r>
-              <w:rPr>
-                <w:sz w:val="24"/>
-                <w:szCs w:val="24"/>
-              </w:rPr>
-              <w:lastRenderedPageBreak/>
-              <w:t>tour guide does not start</w:t>
+              <w:t>Game starts and tour guide does not start</w:t>
             </w:r>
           </w:p>
         </w:tc>
@@ -19761,7 +19823,6 @@
                 <w:szCs w:val="24"/>
                 <w:lang w:val="en"/>
               </w:rPr>
-              <w:lastRenderedPageBreak/>
               <w:t>Pass</w:t>
             </w:r>
           </w:p>
@@ -19788,23 +19849,7 @@
           <w:sz w:val="24"/>
           <w:szCs w:val="24"/>
         </w:rPr>
-        <w:t xml:space="preserve">In this test, we will perform </w:t>
-      </w:r>
-      <w:proofErr w:type="gramStart"/>
-      <w:r>
-        <w:rPr>
-          <w:sz w:val="24"/>
-          <w:szCs w:val="24"/>
-        </w:rPr>
-        <w:t>scenario based</w:t>
-      </w:r>
-      <w:proofErr w:type="gramEnd"/>
-      <w:r>
-        <w:rPr>
-          <w:sz w:val="24"/>
-          <w:szCs w:val="24"/>
-        </w:rPr>
-        <w:t xml:space="preserve"> test case design for Start Game Use-Case:</w:t>
+        <w:t>In this test, we will perform scenario based test case design for Start Game Use-Case:</w:t>
       </w:r>
     </w:p>
     <w:tbl>
@@ -20452,7 +20497,15 @@
                 <w:sz w:val="24"/>
                 <w:szCs w:val="24"/>
               </w:rPr>
-              <w:t>Testing Start Game functionality by looking at Tour Guide button.</w:t>
+              <w:t xml:space="preserve">Testing Start Game functionality by looking at Tour </w:t>
+            </w:r>
+            <w:r>
+              <w:rPr>
+                <w:sz w:val="24"/>
+                <w:szCs w:val="24"/>
+              </w:rPr>
+              <w:lastRenderedPageBreak/>
+              <w:t>Guide button.</w:t>
             </w:r>
           </w:p>
         </w:tc>
@@ -20472,6 +20525,7 @@
                 <w:sz w:val="24"/>
                 <w:szCs w:val="24"/>
               </w:rPr>
+              <w:lastRenderedPageBreak/>
               <w:t>Launch the app.</w:t>
             </w:r>
           </w:p>
@@ -20492,7 +20546,15 @@
                 <w:sz w:val="24"/>
                 <w:szCs w:val="24"/>
               </w:rPr>
-              <w:t>Looks at the Start Tour Guide button for 2 seconds.</w:t>
+              <w:t xml:space="preserve">Looks at the Start Tour Guide button for 2 </w:t>
+            </w:r>
+            <w:r>
+              <w:rPr>
+                <w:sz w:val="24"/>
+                <w:szCs w:val="24"/>
+              </w:rPr>
+              <w:lastRenderedPageBreak/>
+              <w:t>seconds.</w:t>
             </w:r>
           </w:p>
         </w:tc>
@@ -20512,6 +20574,7 @@
                 <w:sz w:val="24"/>
                 <w:szCs w:val="24"/>
               </w:rPr>
+              <w:lastRenderedPageBreak/>
               <w:t>Gaze at the Start Tour button for 2 sec.</w:t>
             </w:r>
           </w:p>
@@ -20552,7 +20615,15 @@
                 <w:sz w:val="24"/>
                 <w:szCs w:val="24"/>
               </w:rPr>
-              <w:t>Game does not start but instead tour guide starts</w:t>
+              <w:t xml:space="preserve">Game does not start but instead tour </w:t>
+            </w:r>
+            <w:r>
+              <w:rPr>
+                <w:sz w:val="24"/>
+                <w:szCs w:val="24"/>
+              </w:rPr>
+              <w:lastRenderedPageBreak/>
+              <w:t>guide starts</w:t>
             </w:r>
           </w:p>
         </w:tc>
@@ -20574,6 +20645,7 @@
                 <w:szCs w:val="24"/>
                 <w:lang w:val="en"/>
               </w:rPr>
+              <w:lastRenderedPageBreak/>
               <w:t>Pass</w:t>
             </w:r>
           </w:p>
@@ -20600,23 +20672,7 @@
           <w:sz w:val="24"/>
           <w:szCs w:val="24"/>
         </w:rPr>
-        <w:t xml:space="preserve">In this test, we will perform </w:t>
-      </w:r>
-      <w:proofErr w:type="gramStart"/>
-      <w:r>
-        <w:rPr>
-          <w:sz w:val="24"/>
-          <w:szCs w:val="24"/>
-        </w:rPr>
-        <w:t>scenario based</w:t>
-      </w:r>
-      <w:proofErr w:type="gramEnd"/>
-      <w:r>
-        <w:rPr>
-          <w:sz w:val="24"/>
-          <w:szCs w:val="24"/>
-        </w:rPr>
-        <w:t xml:space="preserve"> test case design for Exit Use-Case:</w:t>
+        <w:t>In this test, we will perform scenario based test case design for Exit Use-Case:</w:t>
       </w:r>
     </w:p>
     <w:tbl>
@@ -20653,7 +20709,6 @@
                 <w:sz w:val="24"/>
                 <w:szCs w:val="24"/>
               </w:rPr>
-              <w:lastRenderedPageBreak/>
               <w:t>Test Case ID</w:t>
             </w:r>
           </w:p>
@@ -21255,23 +21310,7 @@
           <w:sz w:val="24"/>
           <w:szCs w:val="24"/>
         </w:rPr>
-        <w:t xml:space="preserve">In this test, we will perform </w:t>
-      </w:r>
-      <w:proofErr w:type="gramStart"/>
-      <w:r>
-        <w:rPr>
-          <w:sz w:val="24"/>
-          <w:szCs w:val="24"/>
-        </w:rPr>
-        <w:t>scenario based</w:t>
-      </w:r>
-      <w:proofErr w:type="gramEnd"/>
-      <w:r>
-        <w:rPr>
-          <w:sz w:val="24"/>
-          <w:szCs w:val="24"/>
-        </w:rPr>
-        <w:t xml:space="preserve"> test case design for Repeat Tour Use-Case:</w:t>
+        <w:t>In this test, we will perform scenario based test case design for Repeat Tour Use-Case:</w:t>
       </w:r>
     </w:p>
     <w:tbl>
@@ -21733,7 +21772,15 @@
                 <w:sz w:val="24"/>
                 <w:szCs w:val="24"/>
               </w:rPr>
-              <w:t>Testing the Restarting the tour functionality by pressing button A.</w:t>
+              <w:t xml:space="preserve">Testing the Restarting the tour functionality by </w:t>
+            </w:r>
+            <w:r>
+              <w:rPr>
+                <w:sz w:val="24"/>
+                <w:szCs w:val="24"/>
+              </w:rPr>
+              <w:lastRenderedPageBreak/>
+              <w:t>pressing button A.</w:t>
             </w:r>
           </w:p>
         </w:tc>
@@ -21753,6 +21800,7 @@
                 <w:sz w:val="24"/>
                 <w:szCs w:val="24"/>
               </w:rPr>
+              <w:lastRenderedPageBreak/>
               <w:t>The user is in the tour.</w:t>
             </w:r>
           </w:p>
@@ -21877,6 +21925,7 @@
                 <w:sz w:val="24"/>
                 <w:szCs w:val="24"/>
               </w:rPr>
+              <w:lastRenderedPageBreak/>
               <w:t>TC_0011</w:t>
             </w:r>
           </w:p>
@@ -21917,15 +21966,7 @@
                 <w:sz w:val="24"/>
                 <w:szCs w:val="24"/>
               </w:rPr>
-              <w:t xml:space="preserve">Testing the Restarting the tour </w:t>
-            </w:r>
-            <w:r>
-              <w:rPr>
-                <w:sz w:val="24"/>
-                <w:szCs w:val="24"/>
-              </w:rPr>
-              <w:lastRenderedPageBreak/>
-              <w:t>functionality by pressing button B.</w:t>
+              <w:t>Testing the Restarting the tour functionality by pressing button B.</w:t>
             </w:r>
           </w:p>
         </w:tc>
@@ -21945,7 +21986,6 @@
                 <w:sz w:val="24"/>
                 <w:szCs w:val="24"/>
               </w:rPr>
-              <w:lastRenderedPageBreak/>
               <w:t>The user is in the tour.</w:t>
             </w:r>
           </w:p>
@@ -21966,15 +22006,7 @@
                 <w:sz w:val="24"/>
                 <w:szCs w:val="24"/>
               </w:rPr>
-              <w:t xml:space="preserve">The user presses </w:t>
-            </w:r>
-            <w:r>
-              <w:rPr>
-                <w:sz w:val="24"/>
-                <w:szCs w:val="24"/>
-              </w:rPr>
-              <w:lastRenderedPageBreak/>
-              <w:t>Button B.</w:t>
+              <w:t>The user presses Button B.</w:t>
             </w:r>
           </w:p>
         </w:tc>
@@ -21994,7 +22026,6 @@
                 <w:sz w:val="24"/>
                 <w:szCs w:val="24"/>
               </w:rPr>
-              <w:lastRenderedPageBreak/>
               <w:t>Button B</w:t>
             </w:r>
           </w:p>
@@ -22268,23 +22299,7 @@
           <w:sz w:val="24"/>
           <w:szCs w:val="24"/>
         </w:rPr>
-        <w:t xml:space="preserve">In this test, we will perform </w:t>
-      </w:r>
-      <w:proofErr w:type="gramStart"/>
-      <w:r>
-        <w:rPr>
-          <w:sz w:val="24"/>
-          <w:szCs w:val="24"/>
-        </w:rPr>
-        <w:t>scenario based</w:t>
-      </w:r>
-      <w:proofErr w:type="gramEnd"/>
-      <w:r>
-        <w:rPr>
-          <w:sz w:val="24"/>
-          <w:szCs w:val="24"/>
-        </w:rPr>
-        <w:t xml:space="preserve"> test case design for Exit to Main Menu Use-Case:</w:t>
+        <w:t>In this test, we will perform scenario based test case design for Exit to Main Menu Use-Case:</w:t>
       </w:r>
     </w:p>
     <w:tbl>
@@ -23072,6 +23087,7 @@
                 <w:sz w:val="24"/>
                 <w:szCs w:val="24"/>
               </w:rPr>
+              <w:lastRenderedPageBreak/>
               <w:t>TC_0016</w:t>
             </w:r>
           </w:p>
@@ -23112,15 +23128,7 @@
                 <w:sz w:val="24"/>
                 <w:szCs w:val="24"/>
               </w:rPr>
-              <w:t xml:space="preserve">Testing the exiting to main menu functionality by </w:t>
-            </w:r>
-            <w:r>
-              <w:rPr>
-                <w:sz w:val="24"/>
-                <w:szCs w:val="24"/>
-              </w:rPr>
-              <w:lastRenderedPageBreak/>
-              <w:t>pressing button D.</w:t>
+              <w:t>Testing the exiting to main menu functionality by pressing button D.</w:t>
             </w:r>
           </w:p>
         </w:tc>
@@ -23140,7 +23148,6 @@
                 <w:sz w:val="24"/>
                 <w:szCs w:val="24"/>
               </w:rPr>
-              <w:lastRenderedPageBreak/>
               <w:t>The user is in the tour.</w:t>
             </w:r>
           </w:p>
@@ -23296,23 +23303,7 @@
           <w:sz w:val="24"/>
           <w:szCs w:val="24"/>
         </w:rPr>
-        <w:t xml:space="preserve">In this test, we will perform </w:t>
-      </w:r>
-      <w:proofErr w:type="gramStart"/>
-      <w:r>
-        <w:rPr>
-          <w:sz w:val="24"/>
-          <w:szCs w:val="24"/>
-        </w:rPr>
-        <w:t>scenario based</w:t>
-      </w:r>
-      <w:proofErr w:type="gramEnd"/>
-      <w:r>
-        <w:rPr>
-          <w:sz w:val="24"/>
-          <w:szCs w:val="24"/>
-        </w:rPr>
-        <w:t xml:space="preserve"> test case design for Move Player Use-Case:</w:t>
+        <w:t>In this test, we will perform scenario based test case design for Move Player Use-Case:</w:t>
       </w:r>
     </w:p>
     <w:tbl>
@@ -23632,31 +23623,14 @@
                 <w:sz w:val="24"/>
                 <w:szCs w:val="24"/>
               </w:rPr>
-              <w:t xml:space="preserve"> </w:t>
-            </w:r>
-            <w:proofErr w:type="gramStart"/>
-            <w:r>
-              <w:rPr>
-                <w:rFonts w:ascii="Adobe Devanagari" w:hAnsi="Adobe Devanagari" w:cs="Adobe Devanagari"/>
-                <w:sz w:val="24"/>
-                <w:szCs w:val="24"/>
-              </w:rPr>
-              <w:t>˚</w:t>
-            </w:r>
-            <w:r>
-              <w:rPr>
-                <w:sz w:val="24"/>
-                <w:szCs w:val="24"/>
-              </w:rPr>
-              <w:t xml:space="preserve">  Rocker</w:t>
-            </w:r>
-            <w:proofErr w:type="gramEnd"/>
-            <w:r>
-              <w:rPr>
-                <w:sz w:val="24"/>
-                <w:szCs w:val="24"/>
-              </w:rPr>
-              <w:t xml:space="preserve"> to right</w:t>
+              <w:t xml:space="preserve"> ˚</w:t>
+            </w:r>
+            <w:r>
+              <w:rPr>
+                <w:sz w:val="24"/>
+                <w:szCs w:val="24"/>
+              </w:rPr>
+              <w:t xml:space="preserve">  Rocker to right</w:t>
             </w:r>
           </w:p>
         </w:tc>
@@ -23842,31 +23816,14 @@
                 <w:sz w:val="24"/>
                 <w:szCs w:val="24"/>
               </w:rPr>
-              <w:t xml:space="preserve"> </w:t>
-            </w:r>
-            <w:proofErr w:type="gramStart"/>
-            <w:r>
-              <w:rPr>
-                <w:rFonts w:ascii="Adobe Devanagari" w:hAnsi="Adobe Devanagari" w:cs="Adobe Devanagari"/>
-                <w:sz w:val="24"/>
-                <w:szCs w:val="24"/>
-              </w:rPr>
-              <w:t>˚</w:t>
-            </w:r>
-            <w:r>
-              <w:rPr>
-                <w:sz w:val="24"/>
-                <w:szCs w:val="24"/>
-              </w:rPr>
-              <w:t xml:space="preserve">  Rocker</w:t>
-            </w:r>
-            <w:proofErr w:type="gramEnd"/>
-            <w:r>
-              <w:rPr>
-                <w:sz w:val="24"/>
-                <w:szCs w:val="24"/>
-              </w:rPr>
-              <w:t xml:space="preserve"> to left</w:t>
+              <w:t xml:space="preserve"> ˚</w:t>
+            </w:r>
+            <w:r>
+              <w:rPr>
+                <w:sz w:val="24"/>
+                <w:szCs w:val="24"/>
+              </w:rPr>
+              <w:t xml:space="preserve">  Rocker to left</w:t>
             </w:r>
           </w:p>
         </w:tc>
@@ -24462,24 +24419,7 @@
           <w:sz w:val="24"/>
           <w:szCs w:val="24"/>
         </w:rPr>
-        <w:lastRenderedPageBreak/>
-        <w:t xml:space="preserve">In this test, we will perform </w:t>
-      </w:r>
-      <w:proofErr w:type="gramStart"/>
-      <w:r>
-        <w:rPr>
-          <w:sz w:val="24"/>
-          <w:szCs w:val="24"/>
-        </w:rPr>
-        <w:t>scenario based</w:t>
-      </w:r>
-      <w:proofErr w:type="gramEnd"/>
-      <w:r>
-        <w:rPr>
-          <w:sz w:val="24"/>
-          <w:szCs w:val="24"/>
-        </w:rPr>
-        <w:t xml:space="preserve"> test case design for Play Again Use-Case:</w:t>
+        <w:t>In this test, we will perform scenario based test case design for Play Again Use-Case:</w:t>
       </w:r>
     </w:p>
     <w:tbl>
@@ -25477,7 +25417,7 @@
                 <w:sz w:val="24"/>
                 <w:szCs w:val="24"/>
               </w:rPr>
-              <w:t xml:space="preserve">Testing the flow of the user entering the tour and </w:t>
+              <w:t xml:space="preserve">Testing the flow of the user </w:t>
             </w:r>
             <w:r>
               <w:rPr>
@@ -25485,7 +25425,7 @@
                 <w:szCs w:val="24"/>
               </w:rPr>
               <w:lastRenderedPageBreak/>
-              <w:t>exiting it</w:t>
+              <w:t>entering the tour and exiting it</w:t>
             </w:r>
           </w:p>
         </w:tc>
@@ -25507,7 +25447,7 @@
                 <w:szCs w:val="24"/>
               </w:rPr>
               <w:lastRenderedPageBreak/>
-              <w:t xml:space="preserve">The user will enter the tour by gazing at the start tour button for 2 </w:t>
+              <w:t xml:space="preserve">The user will enter the tour by gazing at the </w:t>
             </w:r>
             <w:r>
               <w:rPr>
@@ -25515,7 +25455,7 @@
                 <w:szCs w:val="24"/>
               </w:rPr>
               <w:lastRenderedPageBreak/>
-              <w:t>seconds, then the user will the tour with button A.</w:t>
+              <w:t>start tour button for 2 seconds, then the user will the tour with button A.</w:t>
             </w:r>
           </w:p>
         </w:tc>
@@ -25557,7 +25497,15 @@
                 <w:sz w:val="24"/>
                 <w:szCs w:val="24"/>
               </w:rPr>
-              <w:t>User gazes at the start tour button for 2 seconds.</w:t>
+              <w:t xml:space="preserve">User gazes at the start tour </w:t>
+            </w:r>
+            <w:r>
+              <w:rPr>
+                <w:sz w:val="24"/>
+                <w:szCs w:val="24"/>
+              </w:rPr>
+              <w:lastRenderedPageBreak/>
+              <w:t>button for 2 seconds.</w:t>
             </w:r>
           </w:p>
         </w:tc>
@@ -25577,7 +25525,16 @@
                 <w:sz w:val="24"/>
                 <w:szCs w:val="24"/>
               </w:rPr>
-              <w:t>Gaze at the start tour button for 2 seconds.</w:t>
+              <w:lastRenderedPageBreak/>
+              <w:t xml:space="preserve">Gaze at the start tour button </w:t>
+            </w:r>
+            <w:r>
+              <w:rPr>
+                <w:sz w:val="24"/>
+                <w:szCs w:val="24"/>
+              </w:rPr>
+              <w:lastRenderedPageBreak/>
+              <w:t>for 2 seconds.</w:t>
             </w:r>
           </w:p>
         </w:tc>
@@ -25597,6 +25554,7 @@
                 <w:sz w:val="24"/>
                 <w:szCs w:val="24"/>
               </w:rPr>
+              <w:lastRenderedPageBreak/>
               <w:t>User enters the tour.</w:t>
             </w:r>
           </w:p>
@@ -25685,6 +25643,7 @@
                 <w:szCs w:val="24"/>
                 <w:lang w:val="en"/>
               </w:rPr>
+              <w:lastRenderedPageBreak/>
               <w:t>Pass</w:t>
             </w:r>
           </w:p>
@@ -26654,7 +26613,7 @@
                 <w:sz w:val="24"/>
                 <w:szCs w:val="24"/>
               </w:rPr>
-              <w:t xml:space="preserve">Testing the flow of the user entering the tour, exiting the tour, entering the game and </w:t>
+              <w:t xml:space="preserve">Testing the flow of the user entering the tour, exiting </w:t>
             </w:r>
             <w:r>
               <w:rPr>
@@ -26662,7 +26621,7 @@
                 <w:szCs w:val="24"/>
               </w:rPr>
               <w:lastRenderedPageBreak/>
-              <w:t>exiting the game and then exiting the app.</w:t>
+              <w:t>the tour, entering the game and exiting the game and then exiting the app.</w:t>
             </w:r>
           </w:p>
         </w:tc>
@@ -26684,7 +26643,7 @@
                 <w:szCs w:val="24"/>
               </w:rPr>
               <w:lastRenderedPageBreak/>
-              <w:t xml:space="preserve">The user will enter the tour by gazing at the start tour button for 2 seconds, then the user will exit the tour by pressing </w:t>
+              <w:t xml:space="preserve">The user will enter the tour by gazing at the start tour button for 2 </w:t>
             </w:r>
             <w:r>
               <w:rPr>
@@ -26692,7 +26651,7 @@
                 <w:szCs w:val="24"/>
               </w:rPr>
               <w:lastRenderedPageBreak/>
-              <w:t xml:space="preserve">button A, then the user will enter the game by gazing at the start game button, then the user will exit the game by pressing button A, then the user will exit the app by gazing at the exit button for 2 seconds </w:t>
+              <w:t xml:space="preserve">seconds, then the user will exit the tour by pressing button A, then the user will enter the game by gazing at the start game button, then the user will exit the game by pressing button A, then the user will exit the app by gazing at the exit button for 2 seconds </w:t>
             </w:r>
           </w:p>
         </w:tc>
@@ -27003,15 +26962,7 @@
                 <w:sz w:val="24"/>
                 <w:szCs w:val="24"/>
               </w:rPr>
-              <w:t xml:space="preserve">User presses button A to exit </w:t>
-            </w:r>
-            <w:r>
-              <w:rPr>
-                <w:sz w:val="24"/>
-                <w:szCs w:val="24"/>
-              </w:rPr>
-              <w:lastRenderedPageBreak/>
-              <w:t>the tour.</w:t>
+              <w:t>User presses button A to exit the tour.</w:t>
             </w:r>
           </w:p>
         </w:tc>
@@ -27031,7 +26982,6 @@
                 <w:sz w:val="24"/>
                 <w:szCs w:val="24"/>
               </w:rPr>
-              <w:lastRenderedPageBreak/>
               <w:t>Button A</w:t>
             </w:r>
           </w:p>
@@ -27558,6 +27508,23 @@
     </w:p>
     <w:p>
       <w:pPr>
+        <w:rPr>
+          <w:rFonts w:cstheme="minorHAnsi"/>
+          <w:sz w:val="24"/>
+          <w:szCs w:val="24"/>
+        </w:rPr>
+      </w:pPr>
+      <w:r>
+        <w:rPr>
+          <w:rFonts w:cstheme="minorHAnsi"/>
+          <w:sz w:val="24"/>
+          <w:szCs w:val="24"/>
+        </w:rPr>
+        <w:br w:type="page"/>
+      </w:r>
+    </w:p>
+    <w:p>
+      <w:pPr>
         <w:jc w:val="both"/>
         <w:rPr>
           <w:rFonts w:cstheme="minorHAnsi"/>
@@ -27571,7 +27538,8 @@
           <w:sz w:val="24"/>
           <w:szCs w:val="24"/>
         </w:rPr>
-        <w:t>6.6 Conclusion</w:t>
+        <w:lastRenderedPageBreak/>
+        <w:t>6.6 Usability testing</w:t>
       </w:r>
     </w:p>
     <w:p>
@@ -27589,6 +27557,1527 @@
           <w:sz w:val="24"/>
           <w:szCs w:val="24"/>
         </w:rPr>
+        <w:t xml:space="preserve">Usability testing is conducted </w:t>
+      </w:r>
+      <w:r>
+        <w:rPr>
+          <w:rFonts w:cstheme="minorHAnsi"/>
+          <w:sz w:val="24"/>
+          <w:szCs w:val="24"/>
+        </w:rPr>
+        <w:t>to determine user’s ease to use the application and flexibility in performing tasks. The main parameters of this testing is to ensure the effectiveness of the software, if the software is easy to learn, the accuracy of the software, and the user friendliness of the app, which makes certain that user must not undergo any training to operate the software</w:t>
+      </w:r>
+    </w:p>
+    <w:p>
+      <w:pPr>
+        <w:jc w:val="both"/>
+        <w:rPr>
+          <w:rFonts w:cstheme="minorHAnsi"/>
+          <w:sz w:val="24"/>
+          <w:szCs w:val="24"/>
+        </w:rPr>
+      </w:pPr>
+      <w:r>
+        <w:rPr>
+          <w:rFonts w:cstheme="minorHAnsi"/>
+          <w:sz w:val="24"/>
+          <w:szCs w:val="24"/>
+        </w:rPr>
+        <w:t>6.6.1 Methodology</w:t>
+      </w:r>
+    </w:p>
+    <w:p>
+      <w:pPr>
+        <w:jc w:val="both"/>
+        <w:rPr>
+          <w:rFonts w:cstheme="minorHAnsi"/>
+          <w:sz w:val="24"/>
+          <w:szCs w:val="24"/>
+        </w:rPr>
+      </w:pPr>
+      <w:r>
+        <w:rPr>
+          <w:rFonts w:cstheme="minorHAnsi"/>
+          <w:sz w:val="24"/>
+          <w:szCs w:val="24"/>
+        </w:rPr>
+        <w:t xml:space="preserve">Surveys will be used to perform the usability testing. A group of 6 users will be selected, </w:t>
+      </w:r>
+      <w:r>
+        <w:rPr>
+          <w:rFonts w:ascii="Verdana" w:hAnsi="Verdana"/>
+          <w:color w:val="000000"/>
+          <w:sz w:val="20"/>
+          <w:szCs w:val="20"/>
+        </w:rPr>
+        <w:t xml:space="preserve">and </w:t>
+      </w:r>
+      <w:r>
+        <w:rPr>
+          <w:rFonts w:ascii="Verdana" w:hAnsi="Verdana"/>
+          <w:color w:val="000000"/>
+          <w:sz w:val="20"/>
+          <w:szCs w:val="20"/>
+        </w:rPr>
+        <w:t>will be provided with the overview of the test procedure, surveys and the software.</w:t>
+      </w:r>
+      <w:r>
+        <w:rPr>
+          <w:rFonts w:cstheme="minorHAnsi"/>
+          <w:sz w:val="24"/>
+          <w:szCs w:val="24"/>
+        </w:rPr>
+        <w:t xml:space="preserve"> The participant’s responsibility is </w:t>
+      </w:r>
+      <w:r>
+        <w:rPr>
+          <w:rFonts w:cstheme="minorHAnsi"/>
+          <w:sz w:val="24"/>
+          <w:szCs w:val="24"/>
+        </w:rPr>
+        <w:tab/>
+        <w:t>use the app individually and provide feedback by filling in the surveys regarding the usability and acceptability of the user interface.</w:t>
+      </w:r>
+      <w:r>
+        <w:rPr>
+          <w:rFonts w:ascii="Verdana" w:hAnsi="Verdana"/>
+          <w:color w:val="000000"/>
+          <w:sz w:val="20"/>
+          <w:szCs w:val="20"/>
+        </w:rPr>
+        <w:t xml:space="preserve"> </w:t>
+      </w:r>
+      <w:r>
+        <w:rPr>
+          <w:rFonts w:cstheme="minorHAnsi"/>
+          <w:sz w:val="24"/>
+          <w:szCs w:val="24"/>
+        </w:rPr>
+        <w:t>The selected users for the testing are mostly children, aged 7-16</w:t>
+      </w:r>
+      <w:proofErr w:type="gramStart"/>
+      <w:r>
+        <w:rPr>
+          <w:rFonts w:cstheme="minorHAnsi"/>
+          <w:sz w:val="24"/>
+          <w:szCs w:val="24"/>
+        </w:rPr>
+        <w:t>.</w:t>
+      </w:r>
+      <w:r>
+        <w:rPr>
+          <w:rFonts w:ascii="Verdana" w:hAnsi="Verdana"/>
+          <w:color w:val="000000"/>
+          <w:sz w:val="20"/>
+          <w:szCs w:val="20"/>
+        </w:rPr>
+        <w:t>.</w:t>
+      </w:r>
+      <w:proofErr w:type="gramEnd"/>
+      <w:r>
+        <w:rPr>
+          <w:rFonts w:ascii="Verdana" w:hAnsi="Verdana"/>
+          <w:color w:val="000000"/>
+          <w:sz w:val="20"/>
+          <w:szCs w:val="20"/>
+        </w:rPr>
+        <w:t xml:space="preserve"> </w:t>
+      </w:r>
+      <w:r>
+        <w:rPr>
+          <w:rFonts w:cstheme="minorHAnsi"/>
+          <w:sz w:val="24"/>
+          <w:szCs w:val="24"/>
+        </w:rPr>
+        <w:t xml:space="preserve"> The survey will have questions based on the user satisfaction while suing the app, the ease of use, and suggestions for improvement.</w:t>
+      </w:r>
+    </w:p>
+    <w:p>
+      <w:pPr>
+        <w:jc w:val="both"/>
+        <w:rPr>
+          <w:rFonts w:cstheme="minorHAnsi"/>
+          <w:sz w:val="24"/>
+          <w:szCs w:val="24"/>
+        </w:rPr>
+      </w:pPr>
+      <w:r>
+        <w:rPr>
+          <w:rFonts w:cstheme="minorHAnsi"/>
+          <w:sz w:val="24"/>
+          <w:szCs w:val="24"/>
+        </w:rPr>
+        <w:t>6.6.2 Usability testing tool</w:t>
+      </w:r>
+    </w:p>
+    <w:p>
+      <w:pPr>
+        <w:jc w:val="both"/>
+        <w:rPr>
+          <w:rFonts w:cstheme="minorHAnsi"/>
+          <w:sz w:val="24"/>
+          <w:szCs w:val="24"/>
+        </w:rPr>
+      </w:pPr>
+      <w:r>
+        <w:rPr>
+          <w:rFonts w:cstheme="minorHAnsi"/>
+          <w:sz w:val="24"/>
+          <w:szCs w:val="24"/>
+        </w:rPr>
+        <w:t xml:space="preserve">The tool used, is the survey. The surveys are made in such a manner, that </w:t>
+      </w:r>
+      <w:r>
+        <w:rPr>
+          <w:rFonts w:cstheme="minorHAnsi"/>
+          <w:sz w:val="24"/>
+          <w:szCs w:val="24"/>
+        </w:rPr>
+        <w:t>it’s</w:t>
+      </w:r>
+      <w:r>
+        <w:rPr>
+          <w:rFonts w:cstheme="minorHAnsi"/>
+          <w:sz w:val="24"/>
+          <w:szCs w:val="24"/>
+        </w:rPr>
+        <w:t xml:space="preserve"> easy for kids to </w:t>
+      </w:r>
+      <w:r>
+        <w:rPr>
+          <w:rFonts w:cstheme="minorHAnsi"/>
+          <w:sz w:val="24"/>
+          <w:szCs w:val="24"/>
+        </w:rPr>
+        <w:t>understand</w:t>
+      </w:r>
+      <w:r>
+        <w:rPr>
+          <w:rFonts w:cstheme="minorHAnsi"/>
+          <w:sz w:val="24"/>
+          <w:szCs w:val="24"/>
+        </w:rPr>
+        <w:t xml:space="preserve"> and fill it. The questions are kept as straightforward as possible in ord</w:t>
+      </w:r>
+      <w:r>
+        <w:rPr>
+          <w:rFonts w:cstheme="minorHAnsi"/>
+          <w:sz w:val="24"/>
+          <w:szCs w:val="24"/>
+        </w:rPr>
+        <w:t>er to make certain that the participants are able to answer accurately. The amount of questions and the format of the questions are written after taking into consideration the kids’ nature, as kids do not like large amount of text and complicated language.</w:t>
+      </w:r>
+    </w:p>
+    <w:p>
+      <w:pPr>
+        <w:jc w:val="both"/>
+        <w:rPr>
+          <w:rFonts w:cstheme="minorHAnsi"/>
+          <w:sz w:val="24"/>
+          <w:szCs w:val="24"/>
+        </w:rPr>
+      </w:pPr>
+      <w:r>
+        <w:rPr>
+          <w:rFonts w:cstheme="minorHAnsi"/>
+          <w:sz w:val="24"/>
+          <w:szCs w:val="24"/>
+        </w:rPr>
+        <w:t>Below is the sample of the survey that was distributed to the participants.</w:t>
+      </w:r>
+    </w:p>
+    <w:p>
+      <w:pPr>
+        <w:jc w:val="both"/>
+        <w:rPr>
+          <w:rFonts w:cstheme="minorHAnsi"/>
+          <w:sz w:val="24"/>
+          <w:szCs w:val="24"/>
+        </w:rPr>
+      </w:pPr>
+      <w:r>
+        <w:rPr>
+          <w:noProof/>
+        </w:rPr>
+        <w:drawing>
+          <wp:inline distT="0" distB="0" distL="0" distR="0" wp14:anchorId="3B76F185" wp14:editId="100DA8F8">
+            <wp:extent cx="3124200" cy="4056988"/>
+            <wp:effectExtent l="0" t="0" r="0" b="1270"/>
+            <wp:docPr id="24" name="Picture 24"/>
+            <wp:cNvGraphicFramePr>
+              <a:graphicFrameLocks xmlns:a="http://schemas.openxmlformats.org/drawingml/2006/main" noChangeAspect="1"/>
+            </wp:cNvGraphicFramePr>
+            <a:graphic xmlns:a="http://schemas.openxmlformats.org/drawingml/2006/main">
+              <a:graphicData uri="http://schemas.openxmlformats.org/drawingml/2006/picture">
+                <pic:pic xmlns:pic="http://schemas.openxmlformats.org/drawingml/2006/picture">
+                  <pic:nvPicPr>
+                    <pic:cNvPr id="1" name=""/>
+                    <pic:cNvPicPr/>
+                  </pic:nvPicPr>
+                  <pic:blipFill>
+                    <a:blip r:embed="rId34"/>
+                    <a:stretch>
+                      <a:fillRect/>
+                    </a:stretch>
+                  </pic:blipFill>
+                  <pic:spPr>
+                    <a:xfrm>
+                      <a:off x="0" y="0"/>
+                      <a:ext cx="3136263" cy="4072652"/>
+                    </a:xfrm>
+                    <a:prstGeom prst="rect">
+                      <a:avLst/>
+                    </a:prstGeom>
+                  </pic:spPr>
+                </pic:pic>
+              </a:graphicData>
+            </a:graphic>
+          </wp:inline>
+        </w:drawing>
+      </w:r>
+      <w:r>
+        <w:rPr>
+          <w:rFonts w:cstheme="minorHAnsi"/>
+          <w:sz w:val="24"/>
+          <w:szCs w:val="24"/>
+        </w:rPr>
+        <w:t xml:space="preserve"> </w:t>
+      </w:r>
+    </w:p>
+    <w:p>
+      <w:pPr>
+        <w:jc w:val="both"/>
+        <w:rPr>
+          <w:rFonts w:cstheme="minorHAnsi"/>
+          <w:sz w:val="24"/>
+          <w:szCs w:val="24"/>
+        </w:rPr>
+        <w:sectPr>
+          <w:pgSz w:w="11907" w:h="16839"/>
+          <w:pgMar w:top="1440" w:right="1440" w:bottom="1440" w:left="1440" w:header="720" w:footer="720" w:gutter="0"/>
+          <w:pgNumType w:start="1"/>
+          <w:cols w:space="720"/>
+          <w:docGrid w:linePitch="360"/>
+        </w:sectPr>
+      </w:pPr>
+    </w:p>
+    <w:p>
+      <w:pPr>
+        <w:jc w:val="both"/>
+        <w:rPr>
+          <w:rFonts w:cstheme="minorHAnsi"/>
+          <w:sz w:val="24"/>
+          <w:szCs w:val="24"/>
+        </w:rPr>
+      </w:pPr>
+      <w:r>
+        <w:rPr>
+          <w:rFonts w:cstheme="minorHAnsi"/>
+          <w:noProof/>
+          <w:sz w:val="24"/>
+          <w:szCs w:val="24"/>
+        </w:rPr>
+        <w:lastRenderedPageBreak/>
+        <mc:AlternateContent>
+          <mc:Choice Requires="wps">
+            <w:drawing>
+              <wp:anchor distT="0" distB="0" distL="114300" distR="114300" simplePos="0" relativeHeight="251683840" behindDoc="0" locked="0" layoutInCell="1" allowOverlap="1" wp14:anchorId="09BCDB17" wp14:editId="562D6C70">
+                <wp:simplePos x="0" y="0"/>
+                <wp:positionH relativeFrom="column">
+                  <wp:posOffset>3429000</wp:posOffset>
+                </wp:positionH>
+                <wp:positionV relativeFrom="paragraph">
+                  <wp:posOffset>457200</wp:posOffset>
+                </wp:positionV>
+                <wp:extent cx="2057400" cy="457200"/>
+                <wp:effectExtent l="0" t="0" r="0" b="0"/>
+                <wp:wrapNone/>
+                <wp:docPr id="31" name="Text Box 31"/>
+                <wp:cNvGraphicFramePr/>
+                <a:graphic xmlns:a="http://schemas.openxmlformats.org/drawingml/2006/main">
+                  <a:graphicData uri="http://schemas.microsoft.com/office/word/2010/wordprocessingShape">
+                    <wps:wsp>
+                      <wps:cNvSpPr txBox="1"/>
+                      <wps:spPr>
+                        <a:xfrm>
+                          <a:off x="0" y="0"/>
+                          <a:ext cx="2057400" cy="457200"/>
+                        </a:xfrm>
+                        <a:prstGeom prst="rect">
+                          <a:avLst/>
+                        </a:prstGeom>
+                        <a:solidFill>
+                          <a:schemeClr val="lt1"/>
+                        </a:solidFill>
+                        <a:ln w="6350">
+                          <a:noFill/>
+                        </a:ln>
+                        <a:effectLst/>
+                      </wps:spPr>
+                      <wps:style>
+                        <a:lnRef idx="0">
+                          <a:schemeClr val="accent1"/>
+                        </a:lnRef>
+                        <a:fillRef idx="0">
+                          <a:schemeClr val="accent1"/>
+                        </a:fillRef>
+                        <a:effectRef idx="0">
+                          <a:schemeClr val="accent1"/>
+                        </a:effectRef>
+                        <a:fontRef idx="minor">
+                          <a:schemeClr val="dk1"/>
+                        </a:fontRef>
+                      </wps:style>
+                      <wps:txbx>
+                        <w:txbxContent>
+                          <w:p>
+                            <w:r>
+                              <w:t>I saw or heard something entertaining</w:t>
+                            </w:r>
+                          </w:p>
+                        </w:txbxContent>
+                      </wps:txbx>
+                      <wps:bodyPr rot="0" spcFirstLastPara="0" vertOverflow="overflow" horzOverflow="overflow" vert="horz" wrap="square" lIns="91440" tIns="45720" rIns="91440" bIns="45720" numCol="1" spcCol="0" rtlCol="0" fromWordArt="0" anchor="t" anchorCtr="0" forceAA="0" compatLnSpc="1">
+                        <a:prstTxWarp prst="textNoShape">
+                          <a:avLst/>
+                        </a:prstTxWarp>
+                        <a:noAutofit/>
+                      </wps:bodyPr>
+                    </wps:wsp>
+                  </a:graphicData>
+                </a:graphic>
+              </wp:anchor>
+            </w:drawing>
+          </mc:Choice>
+          <mc:Fallback>
+            <w:pict>
+              <v:shape w14:anchorId="09BCDB17" id="Text Box 31" o:spid="_x0000_s1031" type="#_x0000_t202" style="position:absolute;left:0;text-align:left;margin-left:270pt;margin-top:36pt;width:162pt;height:36pt;z-index:251683840;visibility:visible;mso-wrap-style:square;mso-wrap-distance-left:9pt;mso-wrap-distance-top:0;mso-wrap-distance-right:9pt;mso-wrap-distance-bottom:0;mso-position-horizontal:absolute;mso-position-horizontal-relative:text;mso-position-vertical:absolute;mso-position-vertical-relative:text;v-text-anchor:top" o:gfxdata="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" fillcolor="white [3201]" stroked="f" strokeweight=".5pt">
+                <v:textbox>
+                  <w:txbxContent>
+                    <w:p>
+                      <w:r>
+                        <w:t>I saw or heard something entertaining</w:t>
+                      </w:r>
+                    </w:p>
+                  </w:txbxContent>
+                </v:textbox>
+              </v:shape>
+            </w:pict>
+          </mc:Fallback>
+        </mc:AlternateContent>
+      </w:r>
+      <w:r>
+        <w:rPr>
+          <w:rFonts w:cstheme="minorHAnsi"/>
+          <w:sz w:val="24"/>
+          <w:szCs w:val="24"/>
+        </w:rPr>
+        <w:t>6.6.3 Test results</w:t>
+      </w:r>
+    </w:p>
+    <w:p>
+      <w:pPr>
+        <w:tabs>
+          <w:tab w:val="left" w:pos="6108"/>
+        </w:tabs>
+        <w:jc w:val="both"/>
+        <w:rPr>
+          <w:rFonts w:cstheme="minorHAnsi"/>
+          <w:sz w:val="24"/>
+          <w:szCs w:val="24"/>
+        </w:rPr>
+        <w:sectPr>
+          <w:type w:val="continuous"/>
+          <w:pgSz w:w="11907" w:h="16839"/>
+          <w:pgMar w:top="1440" w:right="1440" w:bottom="1440" w:left="1440" w:header="720" w:footer="720" w:gutter="0"/>
+          <w:pgNumType w:start="1"/>
+          <w:cols w:num="2" w:space="720"/>
+          <w:docGrid w:linePitch="360"/>
+        </w:sectPr>
+      </w:pPr>
+    </w:p>
+    <w:p>
+      <w:pPr>
+        <w:tabs>
+          <w:tab w:val="left" w:pos="6108"/>
+        </w:tabs>
+        <w:jc w:val="both"/>
+        <w:rPr>
+          <w:rFonts w:cstheme="minorHAnsi"/>
+          <w:sz w:val="24"/>
+          <w:szCs w:val="24"/>
+        </w:rPr>
+        <w:sectPr>
+          <w:type w:val="continuous"/>
+          <w:pgSz w:w="11907" w:h="16839"/>
+          <w:pgMar w:top="1440" w:right="1440" w:bottom="1440" w:left="1440" w:header="720" w:footer="720" w:gutter="0"/>
+          <w:pgNumType w:start="1"/>
+          <w:cols w:num="2" w:space="720"/>
+          <w:docGrid w:linePitch="360"/>
+        </w:sectPr>
+      </w:pPr>
+      <w:r>
+        <w:rPr>
+          <w:rFonts w:cstheme="minorHAnsi"/>
+          <w:noProof/>
+          <w:sz w:val="24"/>
+          <w:szCs w:val="24"/>
+        </w:rPr>
+        <mc:AlternateContent>
+          <mc:Choice Requires="wps">
+            <w:drawing>
+              <wp:anchor distT="0" distB="0" distL="114300" distR="114300" simplePos="0" relativeHeight="251685888" behindDoc="0" locked="0" layoutInCell="1" allowOverlap="1" wp14:anchorId="62DD75D9" wp14:editId="2459100F">
+                <wp:simplePos x="0" y="0"/>
+                <wp:positionH relativeFrom="column">
+                  <wp:posOffset>3429000</wp:posOffset>
+                </wp:positionH>
+                <wp:positionV relativeFrom="paragraph">
+                  <wp:posOffset>1642745</wp:posOffset>
+                </wp:positionV>
+                <wp:extent cx="2057400" cy="457200"/>
+                <wp:effectExtent l="0" t="0" r="0" b="0"/>
+                <wp:wrapNone/>
+                <wp:docPr id="32" name="Text Box 32"/>
+                <wp:cNvGraphicFramePr/>
+                <a:graphic xmlns:a="http://schemas.openxmlformats.org/drawingml/2006/main">
+                  <a:graphicData uri="http://schemas.microsoft.com/office/word/2010/wordprocessingShape">
+                    <wps:wsp>
+                      <wps:cNvSpPr txBox="1"/>
+                      <wps:spPr>
+                        <a:xfrm>
+                          <a:off x="0" y="0"/>
+                          <a:ext cx="2057400" cy="457200"/>
+                        </a:xfrm>
+                        <a:prstGeom prst="rect">
+                          <a:avLst/>
+                        </a:prstGeom>
+                        <a:solidFill>
+                          <a:schemeClr val="lt1"/>
+                        </a:solidFill>
+                        <a:ln w="6350">
+                          <a:noFill/>
+                        </a:ln>
+                        <a:effectLst/>
+                      </wps:spPr>
+                      <wps:style>
+                        <a:lnRef idx="0">
+                          <a:schemeClr val="accent1"/>
+                        </a:lnRef>
+                        <a:fillRef idx="0">
+                          <a:schemeClr val="accent1"/>
+                        </a:fillRef>
+                        <a:effectRef idx="0">
+                          <a:schemeClr val="accent1"/>
+                        </a:effectRef>
+                        <a:fontRef idx="minor">
+                          <a:schemeClr val="dk1"/>
+                        </a:fontRef>
+                      </wps:style>
+                      <wps:txbx>
+                        <w:txbxContent>
+                          <w:p>
+                            <w:r>
+                              <w:t xml:space="preserve">I </w:t>
+                            </w:r>
+                            <w:r>
+                              <w:t>found the text clear and easy to understand</w:t>
+                            </w:r>
+                          </w:p>
+                        </w:txbxContent>
+                      </wps:txbx>
+                      <wps:bodyPr rot="0" spcFirstLastPara="0" vertOverflow="overflow" horzOverflow="overflow" vert="horz" wrap="square" lIns="91440" tIns="45720" rIns="91440" bIns="45720" numCol="1" spcCol="0" rtlCol="0" fromWordArt="0" anchor="t" anchorCtr="0" forceAA="0" compatLnSpc="1">
+                        <a:prstTxWarp prst="textNoShape">
+                          <a:avLst/>
+                        </a:prstTxWarp>
+                        <a:noAutofit/>
+                      </wps:bodyPr>
+                    </wps:wsp>
+                  </a:graphicData>
+                </a:graphic>
+              </wp:anchor>
+            </w:drawing>
+          </mc:Choice>
+          <mc:Fallback>
+            <w:pict>
+              <v:shape w14:anchorId="62DD75D9" id="Text Box 32" o:spid="_x0000_s1032" type="#_x0000_t202" style="position:absolute;left:0;text-align:left;margin-left:270pt;margin-top:129.35pt;width:162pt;height:36pt;z-index:251685888;visibility:visible;mso-wrap-style:square;mso-wrap-distance-left:9pt;mso-wrap-distance-top:0;mso-wrap-distance-right:9pt;mso-wrap-distance-bottom:0;mso-position-horizontal:absolute;mso-position-horizontal-relative:text;mso-position-vertical:absolute;mso-position-vertical-relative:text;v-text-anchor:top" o:gfxdata="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" fillcolor="white [3201]" stroked="f" strokeweight=".5pt">
+                <v:textbox>
+                  <w:txbxContent>
+                    <w:p>
+                      <w:r>
+                        <w:t xml:space="preserve">I </w:t>
+                      </w:r>
+                      <w:r>
+                        <w:t>found the text clear and easy to understand</w:t>
+                      </w:r>
+                    </w:p>
+                  </w:txbxContent>
+                </v:textbox>
+              </v:shape>
+            </w:pict>
+          </mc:Fallback>
+        </mc:AlternateContent>
+      </w:r>
+      <w:r>
+        <w:rPr>
+          <w:noProof/>
+        </w:rPr>
+        <w:drawing>
+          <wp:anchor distT="0" distB="0" distL="114300" distR="114300" simplePos="0" relativeHeight="251679744" behindDoc="0" locked="0" layoutInCell="1" allowOverlap="1" wp14:anchorId="345FACBB" wp14:editId="574C4831">
+            <wp:simplePos x="0" y="0"/>
+            <wp:positionH relativeFrom="margin">
+              <wp:posOffset>586105</wp:posOffset>
+            </wp:positionH>
+            <wp:positionV relativeFrom="paragraph">
+              <wp:posOffset>146050</wp:posOffset>
+            </wp:positionV>
+            <wp:extent cx="2633345" cy="1222375"/>
+            <wp:effectExtent l="0" t="0" r="0" b="0"/>
+            <wp:wrapTopAndBottom/>
+            <wp:docPr id="26" name="Picture 26"/>
+            <wp:cNvGraphicFramePr>
+              <a:graphicFrameLocks xmlns:a="http://schemas.openxmlformats.org/drawingml/2006/main" noChangeAspect="1"/>
+            </wp:cNvGraphicFramePr>
+            <a:graphic xmlns:a="http://schemas.openxmlformats.org/drawingml/2006/main">
+              <a:graphicData uri="http://schemas.openxmlformats.org/drawingml/2006/picture">
+                <pic:pic xmlns:pic="http://schemas.openxmlformats.org/drawingml/2006/picture">
+                  <pic:nvPicPr>
+                    <pic:cNvPr id="1" name=""/>
+                    <pic:cNvPicPr/>
+                  </pic:nvPicPr>
+                  <pic:blipFill>
+                    <a:blip r:embed="rId35" cstate="print">
+                      <a:extLst>
+                        <a:ext uri="{28A0092B-C50C-407E-A947-70E740481C1C}">
+                          <a14:useLocalDpi xmlns:a14="http://schemas.microsoft.com/office/drawing/2010/main" val="0"/>
+                        </a:ext>
+                      </a:extLst>
+                    </a:blip>
+                    <a:stretch>
+                      <a:fillRect/>
+                    </a:stretch>
+                  </pic:blipFill>
+                  <pic:spPr>
+                    <a:xfrm>
+                      <a:off x="0" y="0"/>
+                      <a:ext cx="2633345" cy="1222375"/>
+                    </a:xfrm>
+                    <a:prstGeom prst="rect">
+                      <a:avLst/>
+                    </a:prstGeom>
+                  </pic:spPr>
+                </pic:pic>
+              </a:graphicData>
+            </a:graphic>
+            <wp14:sizeRelH relativeFrom="page">
+              <wp14:pctWidth>0</wp14:pctWidth>
+            </wp14:sizeRelH>
+            <wp14:sizeRelV relativeFrom="page">
+              <wp14:pctHeight>0</wp14:pctHeight>
+            </wp14:sizeRelV>
+          </wp:anchor>
+        </w:drawing>
+      </w:r>
+    </w:p>
+    <w:p>
+      <w:pPr>
+        <w:tabs>
+          <w:tab w:val="left" w:pos="6108"/>
+        </w:tabs>
+        <w:spacing w:after="0"/>
+        <w:jc w:val="both"/>
+        <w:rPr>
+          <w:rFonts w:cstheme="minorHAnsi"/>
+          <w:sz w:val="24"/>
+          <w:szCs w:val="24"/>
+        </w:rPr>
+        <w:sectPr>
+          <w:type w:val="continuous"/>
+          <w:pgSz w:w="11907" w:h="16839" w:code="9"/>
+          <w:pgMar w:top="1440" w:right="1440" w:bottom="1440" w:left="1440" w:header="720" w:footer="720" w:gutter="0"/>
+          <w:pgNumType w:start="1"/>
+          <w:cols w:num="2" w:space="720"/>
+          <w:docGrid w:linePitch="360"/>
+        </w:sectPr>
+      </w:pPr>
+      <w:r>
+        <w:rPr>
+          <w:noProof/>
+        </w:rPr>
+        <w:drawing>
+          <wp:anchor distT="0" distB="0" distL="114300" distR="114300" simplePos="0" relativeHeight="251680768" behindDoc="1" locked="0" layoutInCell="1" allowOverlap="1" wp14:anchorId="18423E57" wp14:editId="7F1B59AD">
+            <wp:simplePos x="0" y="0"/>
+            <wp:positionH relativeFrom="margin">
+              <wp:posOffset>584200</wp:posOffset>
+            </wp:positionH>
+            <wp:positionV relativeFrom="paragraph">
+              <wp:posOffset>0</wp:posOffset>
+            </wp:positionV>
+            <wp:extent cx="2637155" cy="1253490"/>
+            <wp:effectExtent l="0" t="0" r="0" b="3810"/>
+            <wp:wrapTopAndBottom/>
+            <wp:docPr id="25" name="Picture 25"/>
+            <wp:cNvGraphicFramePr>
+              <a:graphicFrameLocks xmlns:a="http://schemas.openxmlformats.org/drawingml/2006/main" noChangeAspect="1"/>
+            </wp:cNvGraphicFramePr>
+            <a:graphic xmlns:a="http://schemas.openxmlformats.org/drawingml/2006/main">
+              <a:graphicData uri="http://schemas.openxmlformats.org/drawingml/2006/picture">
+                <pic:pic xmlns:pic="http://schemas.openxmlformats.org/drawingml/2006/picture">
+                  <pic:nvPicPr>
+                    <pic:cNvPr id="1" name=""/>
+                    <pic:cNvPicPr/>
+                  </pic:nvPicPr>
+                  <pic:blipFill>
+                    <a:blip r:embed="rId36" cstate="print">
+                      <a:extLst>
+                        <a:ext uri="{28A0092B-C50C-407E-A947-70E740481C1C}">
+                          <a14:useLocalDpi xmlns:a14="http://schemas.microsoft.com/office/drawing/2010/main" val="0"/>
+                        </a:ext>
+                      </a:extLst>
+                    </a:blip>
+                    <a:stretch>
+                      <a:fillRect/>
+                    </a:stretch>
+                  </pic:blipFill>
+                  <pic:spPr>
+                    <a:xfrm>
+                      <a:off x="0" y="0"/>
+                      <a:ext cx="2637155" cy="1253490"/>
+                    </a:xfrm>
+                    <a:prstGeom prst="rect">
+                      <a:avLst/>
+                    </a:prstGeom>
+                  </pic:spPr>
+                </pic:pic>
+              </a:graphicData>
+            </a:graphic>
+            <wp14:sizeRelH relativeFrom="page">
+              <wp14:pctWidth>0</wp14:pctWidth>
+            </wp14:sizeRelH>
+            <wp14:sizeRelV relativeFrom="page">
+              <wp14:pctHeight>0</wp14:pctHeight>
+            </wp14:sizeRelV>
+          </wp:anchor>
+        </w:drawing>
+      </w:r>
+    </w:p>
+    <w:p>
+      <w:pPr>
+        <w:tabs>
+          <w:tab w:val="left" w:pos="6108"/>
+        </w:tabs>
+        <w:jc w:val="both"/>
+        <w:rPr>
+          <w:rFonts w:cstheme="minorHAnsi"/>
+          <w:sz w:val="24"/>
+          <w:szCs w:val="24"/>
+        </w:rPr>
+      </w:pPr>
+    </w:p>
+    <w:p>
+      <w:pPr>
+        <w:tabs>
+          <w:tab w:val="left" w:pos="6108"/>
+        </w:tabs>
+        <w:jc w:val="both"/>
+        <w:rPr>
+          <w:rFonts w:cstheme="minorHAnsi"/>
+          <w:sz w:val="24"/>
+          <w:szCs w:val="24"/>
+        </w:rPr>
+        <w:sectPr>
+          <w:type w:val="continuous"/>
+          <w:pgSz w:w="11907" w:h="16839"/>
+          <w:pgMar w:top="1440" w:right="1440" w:bottom="1440" w:left="1440" w:header="720" w:footer="720" w:gutter="0"/>
+          <w:pgNumType w:start="1"/>
+          <w:cols w:num="2" w:space="720"/>
+          <w:docGrid w:linePitch="360"/>
+        </w:sectPr>
+      </w:pPr>
+      <w:r>
+        <w:rPr>
+          <w:rFonts w:cstheme="minorHAnsi"/>
+          <w:noProof/>
+          <w:sz w:val="24"/>
+          <w:szCs w:val="24"/>
+        </w:rPr>
+        <w:lastRenderedPageBreak/>
+        <mc:AlternateContent>
+          <mc:Choice Requires="wps">
+            <w:drawing>
+              <wp:anchor distT="0" distB="0" distL="114300" distR="114300" simplePos="0" relativeHeight="251687936" behindDoc="0" locked="0" layoutInCell="1" allowOverlap="1" wp14:anchorId="22F700A8" wp14:editId="636D0294">
+                <wp:simplePos x="0" y="0"/>
+                <wp:positionH relativeFrom="column">
+                  <wp:posOffset>358140</wp:posOffset>
+                </wp:positionH>
+                <wp:positionV relativeFrom="paragraph">
+                  <wp:posOffset>342900</wp:posOffset>
+                </wp:positionV>
+                <wp:extent cx="2057400" cy="457200"/>
+                <wp:effectExtent l="0" t="0" r="0" b="0"/>
+                <wp:wrapNone/>
+                <wp:docPr id="33" name="Text Box 33"/>
+                <wp:cNvGraphicFramePr/>
+                <a:graphic xmlns:a="http://schemas.openxmlformats.org/drawingml/2006/main">
+                  <a:graphicData uri="http://schemas.microsoft.com/office/word/2010/wordprocessingShape">
+                    <wps:wsp>
+                      <wps:cNvSpPr txBox="1"/>
+                      <wps:spPr>
+                        <a:xfrm>
+                          <a:off x="0" y="0"/>
+                          <a:ext cx="2057400" cy="457200"/>
+                        </a:xfrm>
+                        <a:prstGeom prst="rect">
+                          <a:avLst/>
+                        </a:prstGeom>
+                        <a:solidFill>
+                          <a:schemeClr val="lt1"/>
+                        </a:solidFill>
+                        <a:ln w="6350">
+                          <a:noFill/>
+                        </a:ln>
+                        <a:effectLst/>
+                      </wps:spPr>
+                      <wps:style>
+                        <a:lnRef idx="0">
+                          <a:schemeClr val="accent1"/>
+                        </a:lnRef>
+                        <a:fillRef idx="0">
+                          <a:schemeClr val="accent1"/>
+                        </a:fillRef>
+                        <a:effectRef idx="0">
+                          <a:schemeClr val="accent1"/>
+                        </a:effectRef>
+                        <a:fontRef idx="minor">
+                          <a:schemeClr val="dk1"/>
+                        </a:fontRef>
+                      </wps:style>
+                      <wps:txbx>
+                        <w:txbxContent>
+                          <w:p>
+                            <w:r>
+                              <w:t xml:space="preserve">I </w:t>
+                            </w:r>
+                            <w:r>
+                              <w:t>Had Fun</w:t>
+                            </w:r>
+                          </w:p>
+                        </w:txbxContent>
+                      </wps:txbx>
+                      <wps:bodyPr rot="0" spcFirstLastPara="0" vertOverflow="overflow" horzOverflow="overflow" vert="horz" wrap="square" lIns="91440" tIns="45720" rIns="91440" bIns="45720" numCol="1" spcCol="0" rtlCol="0" fromWordArt="0" anchor="t" anchorCtr="0" forceAA="0" compatLnSpc="1">
+                        <a:prstTxWarp prst="textNoShape">
+                          <a:avLst/>
+                        </a:prstTxWarp>
+                        <a:noAutofit/>
+                      </wps:bodyPr>
+                    </wps:wsp>
+                  </a:graphicData>
+                </a:graphic>
+              </wp:anchor>
+            </w:drawing>
+          </mc:Choice>
+          <mc:Fallback>
+            <w:pict>
+              <v:shape w14:anchorId="22F700A8" id="Text Box 33" o:spid="_x0000_s1033" type="#_x0000_t202" style="position:absolute;left:0;text-align:left;margin-left:28.2pt;margin-top:27pt;width:162pt;height:36pt;z-index:251687936;visibility:visible;mso-wrap-style:square;mso-wrap-distance-left:9pt;mso-wrap-distance-top:0;mso-wrap-distance-right:9pt;mso-wrap-distance-bottom:0;mso-position-horizontal:absolute;mso-position-horizontal-relative:text;mso-position-vertical:absolute;mso-position-vertical-relative:text;v-text-anchor:top" o:gfxdata="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" fillcolor="white [3201]" stroked="f" strokeweight=".5pt">
+                <v:textbox>
+                  <w:txbxContent>
+                    <w:p>
+                      <w:r>
+                        <w:t xml:space="preserve">I </w:t>
+                      </w:r>
+                      <w:r>
+                        <w:t>Had Fun</w:t>
+                      </w:r>
+                    </w:p>
+                  </w:txbxContent>
+                </v:textbox>
+              </v:shape>
+            </w:pict>
+          </mc:Fallback>
+        </mc:AlternateContent>
+      </w:r>
+    </w:p>
+    <w:p>
+      <w:pPr>
+        <w:jc w:val="both"/>
+        <w:rPr>
+          <w:rFonts w:cstheme="minorHAnsi"/>
+          <w:sz w:val="24"/>
+          <w:szCs w:val="24"/>
+        </w:rPr>
+        <w:sectPr>
+          <w:type w:val="continuous"/>
+          <w:pgSz w:w="11907" w:h="16839"/>
+          <w:pgMar w:top="1440" w:right="1440" w:bottom="1440" w:left="1440" w:header="720" w:footer="720" w:gutter="0"/>
+          <w:pgNumType w:start="1"/>
+          <w:cols w:num="2" w:space="720"/>
+          <w:docGrid w:linePitch="360"/>
+        </w:sectPr>
+      </w:pPr>
+      <w:r>
+        <w:rPr>
+          <w:rFonts w:cstheme="minorHAnsi"/>
+          <w:noProof/>
+          <w:sz w:val="24"/>
+          <w:szCs w:val="24"/>
+        </w:rPr>
+        <mc:AlternateContent>
+          <mc:Choice Requires="wps">
+            <w:drawing>
+              <wp:anchor distT="0" distB="0" distL="114300" distR="114300" simplePos="0" relativeHeight="251689984" behindDoc="0" locked="0" layoutInCell="1" allowOverlap="1" wp14:anchorId="3E82B23B" wp14:editId="332626EA">
+                <wp:simplePos x="0" y="0"/>
+                <wp:positionH relativeFrom="column">
+                  <wp:posOffset>3451860</wp:posOffset>
+                </wp:positionH>
+                <wp:positionV relativeFrom="paragraph">
+                  <wp:posOffset>1546860</wp:posOffset>
+                </wp:positionV>
+                <wp:extent cx="2057400" cy="457200"/>
+                <wp:effectExtent l="0" t="0" r="0" b="0"/>
+                <wp:wrapNone/>
+                <wp:docPr id="34" name="Text Box 34"/>
+                <wp:cNvGraphicFramePr/>
+                <a:graphic xmlns:a="http://schemas.openxmlformats.org/drawingml/2006/main">
+                  <a:graphicData uri="http://schemas.microsoft.com/office/word/2010/wordprocessingShape">
+                    <wps:wsp>
+                      <wps:cNvSpPr txBox="1"/>
+                      <wps:spPr>
+                        <a:xfrm>
+                          <a:off x="0" y="0"/>
+                          <a:ext cx="2057400" cy="457200"/>
+                        </a:xfrm>
+                        <a:prstGeom prst="rect">
+                          <a:avLst/>
+                        </a:prstGeom>
+                        <a:solidFill>
+                          <a:schemeClr val="lt1"/>
+                        </a:solidFill>
+                        <a:ln w="6350">
+                          <a:noFill/>
+                        </a:ln>
+                        <a:effectLst/>
+                      </wps:spPr>
+                      <wps:style>
+                        <a:lnRef idx="0">
+                          <a:schemeClr val="accent1"/>
+                        </a:lnRef>
+                        <a:fillRef idx="0">
+                          <a:schemeClr val="accent1"/>
+                        </a:fillRef>
+                        <a:effectRef idx="0">
+                          <a:schemeClr val="accent1"/>
+                        </a:effectRef>
+                        <a:fontRef idx="minor">
+                          <a:schemeClr val="dk1"/>
+                        </a:fontRef>
+                      </wps:style>
+                      <wps:txbx>
+                        <w:txbxContent>
+                          <w:p>
+                            <w:r>
+                              <w:t xml:space="preserve">I </w:t>
+                            </w:r>
+                            <w:r>
+                              <w:t>will use this app again</w:t>
+                            </w:r>
+                          </w:p>
+                        </w:txbxContent>
+                      </wps:txbx>
+                      <wps:bodyPr rot="0" spcFirstLastPara="0" vertOverflow="overflow" horzOverflow="overflow" vert="horz" wrap="square" lIns="91440" tIns="45720" rIns="91440" bIns="45720" numCol="1" spcCol="0" rtlCol="0" fromWordArt="0" anchor="t" anchorCtr="0" forceAA="0" compatLnSpc="1">
+                        <a:prstTxWarp prst="textNoShape">
+                          <a:avLst/>
+                        </a:prstTxWarp>
+                        <a:noAutofit/>
+                      </wps:bodyPr>
+                    </wps:wsp>
+                  </a:graphicData>
+                </a:graphic>
+              </wp:anchor>
+            </w:drawing>
+          </mc:Choice>
+          <mc:Fallback>
+            <w:pict>
+              <v:shape w14:anchorId="3E82B23B" id="Text Box 34" o:spid="_x0000_s1034" type="#_x0000_t202" style="position:absolute;left:0;text-align:left;margin-left:271.8pt;margin-top:121.8pt;width:162pt;height:36pt;z-index:251689984;visibility:visible;mso-wrap-style:square;mso-wrap-distance-left:9pt;mso-wrap-distance-top:0;mso-wrap-distance-right:9pt;mso-wrap-distance-bottom:0;mso-position-horizontal:absolute;mso-position-horizontal-relative:text;mso-position-vertical:absolute;mso-position-vertical-relative:text;v-text-anchor:top" o:gfxdata="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" fillcolor="white [3201]" stroked="f" strokeweight=".5pt">
+                <v:textbox>
+                  <w:txbxContent>
+                    <w:p>
+                      <w:r>
+                        <w:t xml:space="preserve">I </w:t>
+                      </w:r>
+                      <w:r>
+                        <w:t>will use this app again</w:t>
+                      </w:r>
+                    </w:p>
+                  </w:txbxContent>
+                </v:textbox>
+              </v:shape>
+            </w:pict>
+          </mc:Fallback>
+        </mc:AlternateContent>
+      </w:r>
+      <w:r>
+        <w:rPr>
+          <w:noProof/>
+        </w:rPr>
+        <w:drawing>
+          <wp:anchor distT="0" distB="0" distL="114300" distR="114300" simplePos="0" relativeHeight="251677696" behindDoc="0" locked="0" layoutInCell="1" allowOverlap="1" wp14:anchorId="6FD391D2" wp14:editId="247A73DE">
+            <wp:simplePos x="0" y="0"/>
+            <wp:positionH relativeFrom="margin">
+              <wp:posOffset>586105</wp:posOffset>
+            </wp:positionH>
+            <wp:positionV relativeFrom="paragraph">
+              <wp:posOffset>0</wp:posOffset>
+            </wp:positionV>
+            <wp:extent cx="2633345" cy="1219835"/>
+            <wp:effectExtent l="0" t="0" r="0" b="0"/>
+            <wp:wrapTopAndBottom/>
+            <wp:docPr id="27" name="Picture 27"/>
+            <wp:cNvGraphicFramePr>
+              <a:graphicFrameLocks xmlns:a="http://schemas.openxmlformats.org/drawingml/2006/main" noChangeAspect="1"/>
+            </wp:cNvGraphicFramePr>
+            <a:graphic xmlns:a="http://schemas.openxmlformats.org/drawingml/2006/main">
+              <a:graphicData uri="http://schemas.openxmlformats.org/drawingml/2006/picture">
+                <pic:pic xmlns:pic="http://schemas.openxmlformats.org/drawingml/2006/picture">
+                  <pic:nvPicPr>
+                    <pic:cNvPr id="1" name=""/>
+                    <pic:cNvPicPr/>
+                  </pic:nvPicPr>
+                  <pic:blipFill>
+                    <a:blip r:embed="rId37" cstate="print">
+                      <a:extLst>
+                        <a:ext uri="{28A0092B-C50C-407E-A947-70E740481C1C}">
+                          <a14:useLocalDpi xmlns:a14="http://schemas.microsoft.com/office/drawing/2010/main" val="0"/>
+                        </a:ext>
+                      </a:extLst>
+                    </a:blip>
+                    <a:stretch>
+                      <a:fillRect/>
+                    </a:stretch>
+                  </pic:blipFill>
+                  <pic:spPr>
+                    <a:xfrm>
+                      <a:off x="0" y="0"/>
+                      <a:ext cx="2633345" cy="1219835"/>
+                    </a:xfrm>
+                    <a:prstGeom prst="rect">
+                      <a:avLst/>
+                    </a:prstGeom>
+                  </pic:spPr>
+                </pic:pic>
+              </a:graphicData>
+            </a:graphic>
+          </wp:anchor>
+        </w:drawing>
+      </w:r>
+    </w:p>
+    <w:p>
+      <w:pPr>
+        <w:jc w:val="both"/>
+        <w:rPr>
+          <w:rFonts w:cstheme="minorHAnsi"/>
+          <w:sz w:val="24"/>
+          <w:szCs w:val="24"/>
+        </w:rPr>
+      </w:pPr>
+    </w:p>
+    <w:p>
+      <w:pPr>
+        <w:jc w:val="both"/>
+        <w:rPr>
+          <w:rFonts w:cstheme="minorHAnsi"/>
+          <w:sz w:val="24"/>
+          <w:szCs w:val="24"/>
+        </w:rPr>
+      </w:pPr>
+    </w:p>
+    <w:p>
+      <w:pPr>
+        <w:jc w:val="both"/>
+        <w:rPr>
+          <w:rFonts w:cstheme="minorHAnsi"/>
+          <w:sz w:val="24"/>
+          <w:szCs w:val="24"/>
+        </w:rPr>
+      </w:pPr>
+    </w:p>
+    <w:p>
+      <w:pPr>
+        <w:jc w:val="both"/>
+        <w:rPr>
+          <w:rFonts w:cstheme="minorHAnsi"/>
+          <w:sz w:val="24"/>
+          <w:szCs w:val="24"/>
+        </w:rPr>
+        <w:sectPr>
+          <w:type w:val="continuous"/>
+          <w:pgSz w:w="11907" w:h="16839"/>
+          <w:pgMar w:top="1440" w:right="1440" w:bottom="1440" w:left="1440" w:header="720" w:footer="720" w:gutter="0"/>
+          <w:pgNumType w:start="1"/>
+          <w:cols w:num="2" w:space="720"/>
+          <w:docGrid w:linePitch="360"/>
+        </w:sectPr>
+      </w:pPr>
+      <w:r>
+        <w:rPr>
+          <w:rFonts w:cstheme="minorHAnsi"/>
+          <w:noProof/>
+          <w:sz w:val="24"/>
+          <w:szCs w:val="24"/>
+        </w:rPr>
+        <mc:AlternateContent>
+          <mc:Choice Requires="wps">
+            <w:drawing>
+              <wp:anchor distT="0" distB="0" distL="114300" distR="114300" simplePos="0" relativeHeight="251692032" behindDoc="0" locked="0" layoutInCell="1" allowOverlap="1" wp14:anchorId="4963E607" wp14:editId="3CCEE2DB">
+                <wp:simplePos x="0" y="0"/>
+                <wp:positionH relativeFrom="column">
+                  <wp:posOffset>335280</wp:posOffset>
+                </wp:positionH>
+                <wp:positionV relativeFrom="paragraph">
+                  <wp:posOffset>327660</wp:posOffset>
+                </wp:positionV>
+                <wp:extent cx="2057400" cy="457200"/>
+                <wp:effectExtent l="0" t="0" r="0" b="0"/>
+                <wp:wrapNone/>
+                <wp:docPr id="35" name="Text Box 35"/>
+                <wp:cNvGraphicFramePr/>
+                <a:graphic xmlns:a="http://schemas.openxmlformats.org/drawingml/2006/main">
+                  <a:graphicData uri="http://schemas.microsoft.com/office/word/2010/wordprocessingShape">
+                    <wps:wsp>
+                      <wps:cNvSpPr txBox="1"/>
+                      <wps:spPr>
+                        <a:xfrm>
+                          <a:off x="0" y="0"/>
+                          <a:ext cx="2057400" cy="457200"/>
+                        </a:xfrm>
+                        <a:prstGeom prst="rect">
+                          <a:avLst/>
+                        </a:prstGeom>
+                        <a:solidFill>
+                          <a:schemeClr val="lt1"/>
+                        </a:solidFill>
+                        <a:ln w="6350">
+                          <a:noFill/>
+                        </a:ln>
+                        <a:effectLst/>
+                      </wps:spPr>
+                      <wps:style>
+                        <a:lnRef idx="0">
+                          <a:schemeClr val="accent1"/>
+                        </a:lnRef>
+                        <a:fillRef idx="0">
+                          <a:schemeClr val="accent1"/>
+                        </a:fillRef>
+                        <a:effectRef idx="0">
+                          <a:schemeClr val="accent1"/>
+                        </a:effectRef>
+                        <a:fontRef idx="minor">
+                          <a:schemeClr val="dk1"/>
+                        </a:fontRef>
+                      </wps:style>
+                      <wps:txbx>
+                        <w:txbxContent>
+                          <w:p>
+                            <w:r>
+                              <w:t xml:space="preserve">I </w:t>
+                            </w:r>
+                            <w:r>
+                              <w:t>felt comfortable using the app.</w:t>
+                            </w:r>
+                          </w:p>
+                        </w:txbxContent>
+                      </wps:txbx>
+                      <wps:bodyPr rot="0" spcFirstLastPara="0" vertOverflow="overflow" horzOverflow="overflow" vert="horz" wrap="square" lIns="91440" tIns="45720" rIns="91440" bIns="45720" numCol="1" spcCol="0" rtlCol="0" fromWordArt="0" anchor="t" anchorCtr="0" forceAA="0" compatLnSpc="1">
+                        <a:prstTxWarp prst="textNoShape">
+                          <a:avLst/>
+                        </a:prstTxWarp>
+                        <a:noAutofit/>
+                      </wps:bodyPr>
+                    </wps:wsp>
+                  </a:graphicData>
+                </a:graphic>
+              </wp:anchor>
+            </w:drawing>
+          </mc:Choice>
+          <mc:Fallback>
+            <w:pict>
+              <v:shape w14:anchorId="4963E607" id="Text Box 35" o:spid="_x0000_s1035" type="#_x0000_t202" style="position:absolute;left:0;text-align:left;margin-left:26.4pt;margin-top:25.8pt;width:162pt;height:36pt;z-index:251692032;visibility:visible;mso-wrap-style:square;mso-wrap-distance-left:9pt;mso-wrap-distance-top:0;mso-wrap-distance-right:9pt;mso-wrap-distance-bottom:0;mso-position-horizontal:absolute;mso-position-horizontal-relative:text;mso-position-vertical:absolute;mso-position-vertical-relative:text;v-text-anchor:top" o:gfxdata="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" fillcolor="white [3201]" stroked="f" strokeweight=".5pt">
+                <v:textbox>
+                  <w:txbxContent>
+                    <w:p>
+                      <w:r>
+                        <w:t xml:space="preserve">I </w:t>
+                      </w:r>
+                      <w:r>
+                        <w:t>felt comfortable using the app.</w:t>
+                      </w:r>
+                    </w:p>
+                  </w:txbxContent>
+                </v:textbox>
+              </v:shape>
+            </w:pict>
+          </mc:Fallback>
+        </mc:AlternateContent>
+      </w:r>
+      <w:r>
+        <w:rPr>
+          <w:noProof/>
+        </w:rPr>
+        <w:drawing>
+          <wp:anchor distT="0" distB="0" distL="114300" distR="114300" simplePos="0" relativeHeight="251682816" behindDoc="1" locked="0" layoutInCell="1" allowOverlap="1" wp14:anchorId="01E50034" wp14:editId="08BBCCFD">
+            <wp:simplePos x="0" y="0"/>
+            <wp:positionH relativeFrom="column">
+              <wp:posOffset>584200</wp:posOffset>
+            </wp:positionH>
+            <wp:positionV relativeFrom="paragraph">
+              <wp:posOffset>-906780</wp:posOffset>
+            </wp:positionV>
+            <wp:extent cx="2637155" cy="1270635"/>
+            <wp:effectExtent l="0" t="0" r="0" b="5715"/>
+            <wp:wrapTopAndBottom/>
+            <wp:docPr id="29" name="Picture 29"/>
+            <wp:cNvGraphicFramePr>
+              <a:graphicFrameLocks xmlns:a="http://schemas.openxmlformats.org/drawingml/2006/main" noChangeAspect="1"/>
+            </wp:cNvGraphicFramePr>
+            <a:graphic xmlns:a="http://schemas.openxmlformats.org/drawingml/2006/main">
+              <a:graphicData uri="http://schemas.openxmlformats.org/drawingml/2006/picture">
+                <pic:pic xmlns:pic="http://schemas.openxmlformats.org/drawingml/2006/picture">
+                  <pic:nvPicPr>
+                    <pic:cNvPr id="1" name=""/>
+                    <pic:cNvPicPr/>
+                  </pic:nvPicPr>
+                  <pic:blipFill>
+                    <a:blip r:embed="rId38" cstate="print">
+                      <a:extLst>
+                        <a:ext uri="{28A0092B-C50C-407E-A947-70E740481C1C}">
+                          <a14:useLocalDpi xmlns:a14="http://schemas.microsoft.com/office/drawing/2010/main" val="0"/>
+                        </a:ext>
+                      </a:extLst>
+                    </a:blip>
+                    <a:stretch>
+                      <a:fillRect/>
+                    </a:stretch>
+                  </pic:blipFill>
+                  <pic:spPr>
+                    <a:xfrm>
+                      <a:off x="0" y="0"/>
+                      <a:ext cx="2637155" cy="1270635"/>
+                    </a:xfrm>
+                    <a:prstGeom prst="rect">
+                      <a:avLst/>
+                    </a:prstGeom>
+                  </pic:spPr>
+                </pic:pic>
+              </a:graphicData>
+            </a:graphic>
+            <wp14:sizeRelH relativeFrom="page">
+              <wp14:pctWidth>0</wp14:pctWidth>
+            </wp14:sizeRelH>
+            <wp14:sizeRelV relativeFrom="page">
+              <wp14:pctHeight>0</wp14:pctHeight>
+            </wp14:sizeRelV>
+          </wp:anchor>
+        </w:drawing>
+      </w:r>
+    </w:p>
+    <w:p>
+      <w:pPr>
+        <w:jc w:val="both"/>
+        <w:rPr>
+          <w:rFonts w:cstheme="minorHAnsi"/>
+          <w:sz w:val="24"/>
+          <w:szCs w:val="24"/>
+        </w:rPr>
+      </w:pPr>
+      <w:r>
+        <w:rPr>
+          <w:noProof/>
+        </w:rPr>
+        <w:drawing>
+          <wp:anchor distT="0" distB="0" distL="114300" distR="114300" simplePos="0" relativeHeight="251681792" behindDoc="1" locked="0" layoutInCell="1" allowOverlap="1" wp14:anchorId="35EADE53" wp14:editId="27B3C860">
+            <wp:simplePos x="0" y="0"/>
+            <wp:positionH relativeFrom="column">
+              <wp:posOffset>584200</wp:posOffset>
+            </wp:positionH>
+            <wp:positionV relativeFrom="paragraph">
+              <wp:posOffset>0</wp:posOffset>
+            </wp:positionV>
+            <wp:extent cx="2637155" cy="1046480"/>
+            <wp:effectExtent l="0" t="0" r="0" b="1270"/>
+            <wp:wrapTopAndBottom/>
+            <wp:docPr id="30" name="Picture 30"/>
+            <wp:cNvGraphicFramePr>
+              <a:graphicFrameLocks xmlns:a="http://schemas.openxmlformats.org/drawingml/2006/main" noChangeAspect="1"/>
+            </wp:cNvGraphicFramePr>
+            <a:graphic xmlns:a="http://schemas.openxmlformats.org/drawingml/2006/main">
+              <a:graphicData uri="http://schemas.openxmlformats.org/drawingml/2006/picture">
+                <pic:pic xmlns:pic="http://schemas.openxmlformats.org/drawingml/2006/picture">
+                  <pic:nvPicPr>
+                    <pic:cNvPr id="1" name=""/>
+                    <pic:cNvPicPr/>
+                  </pic:nvPicPr>
+                  <pic:blipFill>
+                    <a:blip r:embed="rId39" cstate="print">
+                      <a:extLst>
+                        <a:ext uri="{28A0092B-C50C-407E-A947-70E740481C1C}">
+                          <a14:useLocalDpi xmlns:a14="http://schemas.microsoft.com/office/drawing/2010/main" val="0"/>
+                        </a:ext>
+                      </a:extLst>
+                    </a:blip>
+                    <a:stretch>
+                      <a:fillRect/>
+                    </a:stretch>
+                  </pic:blipFill>
+                  <pic:spPr>
+                    <a:xfrm>
+                      <a:off x="0" y="0"/>
+                      <a:ext cx="2637155" cy="1046480"/>
+                    </a:xfrm>
+                    <a:prstGeom prst="rect">
+                      <a:avLst/>
+                    </a:prstGeom>
+                  </pic:spPr>
+                </pic:pic>
+              </a:graphicData>
+            </a:graphic>
+            <wp14:sizeRelH relativeFrom="page">
+              <wp14:pctWidth>0</wp14:pctWidth>
+            </wp14:sizeRelH>
+            <wp14:sizeRelV relativeFrom="page">
+              <wp14:pctHeight>0</wp14:pctHeight>
+            </wp14:sizeRelV>
+          </wp:anchor>
+        </w:drawing>
+      </w:r>
+      <w:r>
+        <w:rPr>
+          <w:rFonts w:cstheme="minorHAnsi"/>
+          <w:sz w:val="24"/>
+          <w:szCs w:val="24"/>
+        </w:rPr>
+        <w:br w:type="textWrapping" w:clear="all"/>
+      </w:r>
+    </w:p>
+    <w:p>
+      <w:pPr>
+        <w:jc w:val="both"/>
+        <w:rPr>
+          <w:rFonts w:cstheme="minorHAnsi"/>
+          <w:sz w:val="24"/>
+          <w:szCs w:val="24"/>
+        </w:rPr>
+      </w:pPr>
+    </w:p>
+    <w:p>
+      <w:pPr>
+        <w:jc w:val="both"/>
+        <w:rPr>
+          <w:rFonts w:cstheme="minorHAnsi"/>
+          <w:sz w:val="24"/>
+          <w:szCs w:val="24"/>
+        </w:rPr>
+      </w:pPr>
+    </w:p>
+    <w:p>
+      <w:pPr>
+        <w:jc w:val="both"/>
+        <w:rPr>
+          <w:rFonts w:cstheme="minorHAnsi"/>
+          <w:sz w:val="24"/>
+          <w:szCs w:val="24"/>
+        </w:rPr>
+        <w:sectPr>
+          <w:type w:val="continuous"/>
+          <w:pgSz w:w="11907" w:h="16839"/>
+          <w:pgMar w:top="1440" w:right="1440" w:bottom="1440" w:left="1440" w:header="720" w:footer="720" w:gutter="0"/>
+          <w:pgNumType w:start="1"/>
+          <w:cols w:num="2" w:space="720"/>
+          <w:docGrid w:linePitch="360"/>
+        </w:sectPr>
+      </w:pPr>
+    </w:p>
+    <w:p>
+      <w:pPr>
+        <w:jc w:val="both"/>
+        <w:rPr>
+          <w:rFonts w:cstheme="minorHAnsi"/>
+          <w:sz w:val="24"/>
+          <w:szCs w:val="24"/>
+        </w:rPr>
+        <w:sectPr>
+          <w:type w:val="continuous"/>
+          <w:pgSz w:w="11907" w:h="16839"/>
+          <w:pgMar w:top="1440" w:right="1440" w:bottom="1440" w:left="1440" w:header="720" w:footer="720" w:gutter="0"/>
+          <w:pgNumType w:start="1"/>
+          <w:cols w:space="720"/>
+          <w:docGrid w:linePitch="360"/>
+        </w:sectPr>
+      </w:pPr>
+      <w:r>
+        <w:rPr>
+          <w:rFonts w:cstheme="minorHAnsi"/>
+          <w:sz w:val="24"/>
+          <w:szCs w:val="24"/>
+        </w:rPr>
+        <w:lastRenderedPageBreak/>
+        <w:t>After analyzing the test results, we have</w:t>
+      </w:r>
+      <w:r>
+        <w:rPr>
+          <w:rFonts w:cstheme="minorHAnsi"/>
+          <w:sz w:val="24"/>
+          <w:szCs w:val="24"/>
+        </w:rPr>
+        <w:t xml:space="preserve"> come up to </w:t>
+      </w:r>
+      <w:bookmarkStart w:id="279" w:name="_GoBack"/>
+      <w:bookmarkEnd w:id="279"/>
+      <w:r>
+        <w:rPr>
+          <w:rFonts w:cstheme="minorHAnsi"/>
+          <w:sz w:val="24"/>
+          <w:szCs w:val="24"/>
+        </w:rPr>
+        <w:t>the conclusion that participants had fun and they heard or saw something entertaining</w:t>
+      </w:r>
+      <w:r>
+        <w:rPr>
+          <w:rFonts w:cstheme="minorHAnsi"/>
+          <w:sz w:val="24"/>
+          <w:szCs w:val="24"/>
+        </w:rPr>
+        <w:t xml:space="preserve"> based on their answers</w:t>
+      </w:r>
+      <w:r>
+        <w:rPr>
+          <w:rFonts w:cstheme="minorHAnsi"/>
+          <w:sz w:val="24"/>
+          <w:szCs w:val="24"/>
+        </w:rPr>
+        <w:t>.  While conducting the survey, a kid was asked to mention the entertaining part o</w:t>
+      </w:r>
+      <w:r>
+        <w:rPr>
+          <w:rFonts w:cstheme="minorHAnsi"/>
+          <w:sz w:val="24"/>
+          <w:szCs w:val="24"/>
+        </w:rPr>
+        <w:t xml:space="preserve">f the app, </w:t>
+      </w:r>
+      <w:r>
+        <w:rPr>
+          <w:rFonts w:cstheme="minorHAnsi"/>
+          <w:sz w:val="24"/>
+          <w:szCs w:val="24"/>
+        </w:rPr>
+        <w:t xml:space="preserve">the rain and thunder sound was the entertaining part according to him.  The response given to the clarity of the text was not 100% </w:t>
+      </w:r>
+      <w:r>
+        <w:rPr>
+          <w:rFonts w:cstheme="minorHAnsi"/>
+          <w:sz w:val="24"/>
+          <w:szCs w:val="24"/>
+        </w:rPr>
+        <w:t>“yes” compared to the responses of other questions</w:t>
+      </w:r>
+      <w:r>
+        <w:rPr>
+          <w:rFonts w:cstheme="minorHAnsi"/>
+          <w:sz w:val="24"/>
+          <w:szCs w:val="24"/>
+        </w:rPr>
+        <w:t xml:space="preserve">, </w:t>
+      </w:r>
+      <w:r>
+        <w:rPr>
+          <w:rFonts w:cstheme="minorHAnsi"/>
+          <w:sz w:val="24"/>
+          <w:szCs w:val="24"/>
+        </w:rPr>
+        <w:t xml:space="preserve">rather it was 33% “I don’t know” and 19% “no”. However, the feedback given to “I will use the app again” had higher percentage of “yes” than “I don’t know” and “no”. Furthermore, some responses were also given for the open ended question “Did you face any problem”, an example of the response is “yes, time consuming”, but most of the answers were “no” to this question. Based on the results we have concluded that, the app passed the usability test as the over percentage of </w:t>
+      </w:r>
+      <w:r>
+        <w:rPr>
+          <w:rFonts w:cstheme="minorHAnsi"/>
+          <w:sz w:val="24"/>
+          <w:szCs w:val="24"/>
+        </w:rPr>
+        <w:t>favorable</w:t>
+      </w:r>
+      <w:r>
+        <w:rPr>
+          <w:rFonts w:cstheme="minorHAnsi"/>
+          <w:sz w:val="24"/>
+          <w:szCs w:val="24"/>
+        </w:rPr>
+        <w:t xml:space="preserve"> feedbacks is more than</w:t>
+      </w:r>
+      <w:r>
+        <w:rPr>
+          <w:rFonts w:cstheme="minorHAnsi"/>
+          <w:sz w:val="24"/>
+          <w:szCs w:val="24"/>
+        </w:rPr>
+        <w:t xml:space="preserve"> the percentages of unfavorable feedbacks.</w:t>
+      </w:r>
+      <w:r>
+        <w:rPr>
+          <w:rFonts w:cstheme="minorHAnsi"/>
+          <w:sz w:val="24"/>
+          <w:szCs w:val="24"/>
+        </w:rPr>
+        <w:t xml:space="preserve"> </w:t>
+      </w:r>
+    </w:p>
+    <w:p>
+      <w:pPr>
+        <w:jc w:val="both"/>
+        <w:rPr>
+          <w:rFonts w:cstheme="minorHAnsi"/>
+          <w:sz w:val="24"/>
+          <w:szCs w:val="24"/>
+        </w:rPr>
+      </w:pPr>
+    </w:p>
+    <w:p>
+      <w:pPr>
+        <w:jc w:val="both"/>
+        <w:rPr>
+          <w:rFonts w:cstheme="minorHAnsi"/>
+          <w:sz w:val="24"/>
+          <w:szCs w:val="24"/>
+        </w:rPr>
+      </w:pPr>
+      <w:r>
+        <w:rPr>
+          <w:rFonts w:cstheme="minorHAnsi"/>
+          <w:sz w:val="24"/>
+          <w:szCs w:val="24"/>
+        </w:rPr>
+        <w:t>6.7</w:t>
+      </w:r>
+      <w:r>
+        <w:rPr>
+          <w:rFonts w:cstheme="minorHAnsi"/>
+          <w:sz w:val="24"/>
+          <w:szCs w:val="24"/>
+        </w:rPr>
+        <w:t xml:space="preserve"> Conclusion</w:t>
+      </w:r>
+    </w:p>
+    <w:p>
+      <w:pPr>
+        <w:jc w:val="both"/>
+        <w:rPr>
+          <w:rFonts w:cstheme="minorHAnsi"/>
+          <w:sz w:val="24"/>
+          <w:szCs w:val="24"/>
+        </w:rPr>
+      </w:pPr>
+      <w:r>
+        <w:rPr>
+          <w:rFonts w:cstheme="minorHAnsi"/>
+          <w:sz w:val="24"/>
+          <w:szCs w:val="24"/>
+        </w:rPr>
         <w:t>This chapter described the system test plan to test our system</w:t>
       </w:r>
       <w:r>
@@ -27679,6 +29168,24 @@
         </w:rPr>
         <w:t xml:space="preserve">he app being delivered is bug free. </w:t>
       </w:r>
+    </w:p>
+    <w:p>
+      <w:pPr>
+        <w:jc w:val="both"/>
+        <w:rPr>
+          <w:rFonts w:cstheme="minorHAnsi"/>
+          <w:sz w:val="24"/>
+          <w:szCs w:val="24"/>
+        </w:rPr>
+        <w:sectPr>
+          <w:type w:val="continuous"/>
+          <w:pgSz w:w="11907" w:h="16839"/>
+          <w:pgMar w:top="1440" w:right="1440" w:bottom="1440" w:left="1440" w:header="720" w:footer="720" w:gutter="0"/>
+          <w:pgNumType w:start="1"/>
+          <w:cols w:space="720"/>
+          <w:docGrid w:linePitch="360"/>
+        </w:sectPr>
+      </w:pPr>
     </w:p>
     <w:p>
       <w:pPr>
@@ -27738,17 +29245,46 @@
           <w:bCs/>
           <w:color w:val="auto"/>
         </w:rPr>
-        <w:lastRenderedPageBreak/>
         <w:t xml:space="preserve"> </w:t>
       </w:r>
-      <w:bookmarkStart w:id="279" w:name="_Toc363724721"/>
-      <w:bookmarkStart w:id="280" w:name="_Toc475558551"/>
-      <w:r>
+      <w:bookmarkStart w:id="280" w:name="_Toc363724721"/>
+      <w:bookmarkStart w:id="281" w:name="_Toc475558551"/>
+    </w:p>
+    <w:p>
+      <w:pPr>
+        <w:rPr>
+          <w:rFonts w:asciiTheme="majorHAnsi" w:eastAsiaTheme="majorEastAsia" w:hAnsiTheme="majorHAnsi" w:cstheme="majorBidi"/>
+          <w:b/>
+          <w:bCs/>
+          <w:sz w:val="32"/>
+          <w:szCs w:val="32"/>
+        </w:rPr>
+      </w:pPr>
+      <w:r>
+        <w:rPr>
+          <w:b/>
+          <w:bCs/>
+        </w:rPr>
+        <w:br w:type="page"/>
+      </w:r>
+    </w:p>
+    <w:p>
+      <w:pPr>
+        <w:pStyle w:val="Heading1"/>
+        <w:jc w:val="center"/>
         <w:rPr>
           <w:b/>
           <w:bCs/>
           <w:color w:val="auto"/>
         </w:rPr>
+      </w:pPr>
+      <w:r>
+        <w:rPr>
+          <w:b/>
+          <w:bCs/>
+          <w:color w:val="auto"/>
+        </w:rPr>
+        <w:lastRenderedPageBreak/>
         <w:t xml:space="preserve">7: </w:t>
       </w:r>
       <w:r>
@@ -27766,8 +29302,8 @@
       <w:bookmarkEnd w:id="276"/>
       <w:bookmarkEnd w:id="277"/>
       <w:bookmarkEnd w:id="278"/>
-      <w:bookmarkEnd w:id="279"/>
       <w:bookmarkEnd w:id="280"/>
+      <w:bookmarkEnd w:id="281"/>
     </w:p>
     <w:p>
       <w:pPr>
@@ -27780,15 +29316,15 @@
           <w:szCs w:val="28"/>
         </w:rPr>
       </w:pPr>
-      <w:bookmarkStart w:id="281" w:name="_Toc19634012"/>
-      <w:bookmarkStart w:id="282" w:name="_Toc19634234"/>
-      <w:bookmarkStart w:id="283" w:name="_Toc19634897"/>
-      <w:bookmarkStart w:id="284" w:name="_Toc19635246"/>
-      <w:bookmarkStart w:id="285" w:name="_Toc19635762"/>
-      <w:bookmarkStart w:id="286" w:name="_Toc725071462"/>
-      <w:bookmarkStart w:id="287" w:name="_Toc1292990577"/>
-      <w:bookmarkStart w:id="288" w:name="_Toc1950179751"/>
-      <w:bookmarkStart w:id="289" w:name="_Toc1807906431"/>
+      <w:bookmarkStart w:id="282" w:name="_Toc19634012"/>
+      <w:bookmarkStart w:id="283" w:name="_Toc19634234"/>
+      <w:bookmarkStart w:id="284" w:name="_Toc19634897"/>
+      <w:bookmarkStart w:id="285" w:name="_Toc19635246"/>
+      <w:bookmarkStart w:id="286" w:name="_Toc19635762"/>
+      <w:bookmarkStart w:id="287" w:name="_Toc725071462"/>
+      <w:bookmarkStart w:id="288" w:name="_Toc1292990577"/>
+      <w:bookmarkStart w:id="289" w:name="_Toc1950179751"/>
+      <w:bookmarkStart w:id="290" w:name="_Toc1807906431"/>
       <w:r>
         <w:rPr>
           <w:b/>
@@ -27809,7 +29345,6 @@
         </w:rPr>
         <w:t>.1 Conclusion:</w:t>
       </w:r>
-      <w:bookmarkEnd w:id="281"/>
       <w:bookmarkEnd w:id="282"/>
       <w:bookmarkEnd w:id="283"/>
       <w:bookmarkEnd w:id="284"/>
@@ -27818,6 +29353,7 @@
       <w:bookmarkEnd w:id="287"/>
       <w:bookmarkEnd w:id="288"/>
       <w:bookmarkEnd w:id="289"/>
+      <w:bookmarkEnd w:id="290"/>
     </w:p>
     <w:p>
       <w:pPr>
@@ -27832,7 +29368,28 @@
           <w:sz w:val="24"/>
           <w:szCs w:val="24"/>
         </w:rPr>
-        <w:t>In this report we have provided a detailed report about the app design, implementation and testing</w:t>
+        <w:t xml:space="preserve">The report provided </w:t>
+      </w:r>
+      <w:r>
+        <w:rPr>
+          <w:sz w:val="24"/>
+          <w:szCs w:val="24"/>
+        </w:rPr>
+        <w:t>a detailed</w:t>
+      </w:r>
+      <w:r>
+        <w:rPr>
+          <w:sz w:val="24"/>
+          <w:szCs w:val="24"/>
+        </w:rPr>
+        <w:t xml:space="preserve"> introduction of the software, followed by literature review, </w:t>
+      </w:r>
+      <w:r>
+        <w:rPr>
+          <w:sz w:val="24"/>
+          <w:szCs w:val="24"/>
+        </w:rPr>
+        <w:t>app design,</w:t>
       </w:r>
       <w:r>
         <w:rPr>
@@ -27841,6 +29398,29 @@
         </w:rPr>
         <w:t xml:space="preserve"> </w:t>
       </w:r>
+      <w:proofErr w:type="gramStart"/>
+      <w:r>
+        <w:rPr>
+          <w:sz w:val="24"/>
+          <w:szCs w:val="24"/>
+        </w:rPr>
+        <w:t>implementation</w:t>
+      </w:r>
+      <w:proofErr w:type="gramEnd"/>
+      <w:r>
+        <w:rPr>
+          <w:sz w:val="24"/>
+          <w:szCs w:val="24"/>
+        </w:rPr>
+        <w:t xml:space="preserve"> and testing</w:t>
+      </w:r>
+      <w:r>
+        <w:rPr>
+          <w:sz w:val="24"/>
+          <w:szCs w:val="24"/>
+        </w:rPr>
+        <w:t xml:space="preserve"> </w:t>
+      </w:r>
       <w:r>
         <w:rPr>
           <w:sz w:val="24"/>
@@ -27860,49 +29440,191 @@
           <w:sz w:val="24"/>
           <w:szCs w:val="24"/>
         </w:rPr>
-        <w:t xml:space="preserve">. Starting with the design chapter we discussed how the main module will work and what are the exact source files needed for it to work correctly. Each module’s description is noted separately and written in a detailed way that will makes the implementation and testing easy as any issue detected at later stage would be trackable and fixed as easy as possible. The next chapter is about implementation, here we discuss more about the implantation the app, what are the possible options available, different hardware and software implementation and restrictions, what’s the best overall option and the user interface of different modes within the app. Firstly we discussed about the software options available such as unity or unreal and we looked at there advantage and disadvantage and selected unity as it more favorable </w:t>
-      </w:r>
-      <w:r>
-        <w:rPr>
-          <w:sz w:val="24"/>
-          <w:szCs w:val="24"/>
-        </w:rPr>
-        <w:t>option. Then</w:t>
-      </w:r>
-      <w:r>
-        <w:rPr>
-          <w:sz w:val="24"/>
-          <w:szCs w:val="24"/>
-        </w:rPr>
-        <w:t xml:space="preserve"> we discussed about programming language we will </w:t>
-      </w:r>
-      <w:r>
-        <w:rPr>
-          <w:sz w:val="24"/>
-          <w:szCs w:val="24"/>
-        </w:rPr>
-        <w:t>use. Then</w:t>
-      </w:r>
-      <w:r>
-        <w:rPr>
-          <w:sz w:val="24"/>
-          <w:szCs w:val="24"/>
-        </w:rPr>
-        <w:t xml:space="preserve"> a brief detail of the hardware </w:t>
-      </w:r>
-      <w:r>
-        <w:rPr>
-          <w:sz w:val="24"/>
-          <w:szCs w:val="24"/>
-        </w:rPr>
-        <w:t>requirement’s</w:t>
-      </w:r>
-      <w:r>
-        <w:rPr>
-          <w:sz w:val="24"/>
-          <w:szCs w:val="24"/>
-        </w:rPr>
-        <w:t xml:space="preserve"> as we need to make sure that the hardware required for this app is easily </w:t>
+        <w:t>. Starting with the design chapter we discussed how the main module will work and what are the exact source files needed for it to work correctly. Each module’s description is noted separately and wri</w:t>
+      </w:r>
+      <w:r>
+        <w:rPr>
+          <w:sz w:val="24"/>
+          <w:szCs w:val="24"/>
+        </w:rPr>
+        <w:t>tten in a detailed way that</w:t>
+      </w:r>
+      <w:r>
+        <w:rPr>
+          <w:sz w:val="24"/>
+          <w:szCs w:val="24"/>
+        </w:rPr>
+        <w:t xml:space="preserve"> makes the implementation and testing easy</w:t>
+      </w:r>
+      <w:r>
+        <w:rPr>
+          <w:sz w:val="24"/>
+          <w:szCs w:val="24"/>
+        </w:rPr>
+        <w:t>,</w:t>
+      </w:r>
+      <w:r>
+        <w:rPr>
+          <w:sz w:val="24"/>
+          <w:szCs w:val="24"/>
+        </w:rPr>
+        <w:t xml:space="preserve"> as any issue detected at later stage would be trackable and fixed as easy as possible. </w:t>
+      </w:r>
+    </w:p>
+    <w:p>
+      <w:pPr>
+        <w:jc w:val="both"/>
+        <w:rPr>
+          <w:sz w:val="24"/>
+          <w:szCs w:val="24"/>
+        </w:rPr>
+      </w:pPr>
+      <w:r>
+        <w:rPr>
+          <w:sz w:val="24"/>
+          <w:szCs w:val="24"/>
+        </w:rPr>
+        <w:t>Furthermore</w:t>
+      </w:r>
+      <w:r>
+        <w:rPr>
+          <w:sz w:val="24"/>
+          <w:szCs w:val="24"/>
+        </w:rPr>
+        <w:t>,</w:t>
+      </w:r>
+      <w:r>
+        <w:rPr>
+          <w:sz w:val="24"/>
+          <w:szCs w:val="24"/>
+        </w:rPr>
+        <w:t xml:space="preserve"> in implementation chapter, </w:t>
+      </w:r>
+      <w:r>
+        <w:rPr>
+          <w:sz w:val="24"/>
+          <w:szCs w:val="24"/>
+        </w:rPr>
+        <w:t>we discuss</w:t>
+      </w:r>
+      <w:r>
+        <w:rPr>
+          <w:sz w:val="24"/>
+          <w:szCs w:val="24"/>
+        </w:rPr>
+        <w:t>ed</w:t>
+      </w:r>
+      <w:r>
+        <w:rPr>
+          <w:sz w:val="24"/>
+          <w:szCs w:val="24"/>
+        </w:rPr>
+        <w:t xml:space="preserve"> more about the </w:t>
+      </w:r>
+      <w:r>
+        <w:rPr>
+          <w:sz w:val="24"/>
+          <w:szCs w:val="24"/>
+        </w:rPr>
+        <w:t xml:space="preserve">implantation </w:t>
+      </w:r>
+      <w:r>
+        <w:rPr>
+          <w:sz w:val="24"/>
+          <w:szCs w:val="24"/>
+        </w:rPr>
+        <w:t>of</w:t>
+      </w:r>
+      <w:r>
+        <w:rPr>
+          <w:sz w:val="24"/>
+          <w:szCs w:val="24"/>
+        </w:rPr>
+        <w:t xml:space="preserve"> </w:t>
+      </w:r>
+      <w:r>
+        <w:rPr>
+          <w:sz w:val="24"/>
+          <w:szCs w:val="24"/>
+        </w:rPr>
+        <w:t xml:space="preserve">the app, what are the possible options available, different hardware and software implementation and restrictions, what’s the best overall option and the user interface of different modes within the app. Firstly we discussed about the software options available such as unity </w:t>
+      </w:r>
+      <w:r>
+        <w:rPr>
+          <w:sz w:val="24"/>
+          <w:szCs w:val="24"/>
+        </w:rPr>
+        <w:t>or unreal and we looked at their</w:t>
+      </w:r>
+      <w:r>
+        <w:rPr>
+          <w:sz w:val="24"/>
+          <w:szCs w:val="24"/>
+        </w:rPr>
+        <w:t xml:space="preserve"> advantage</w:t>
+      </w:r>
+      <w:r>
+        <w:rPr>
+          <w:sz w:val="24"/>
+          <w:szCs w:val="24"/>
+        </w:rPr>
+        <w:t>s</w:t>
+      </w:r>
+      <w:r>
+        <w:rPr>
+          <w:sz w:val="24"/>
+          <w:szCs w:val="24"/>
+        </w:rPr>
+        <w:t xml:space="preserve"> and disadvantage</w:t>
+      </w:r>
+      <w:r>
+        <w:rPr>
+          <w:sz w:val="24"/>
+          <w:szCs w:val="24"/>
+        </w:rPr>
+        <w:t>s</w:t>
+      </w:r>
+      <w:r>
+        <w:rPr>
+          <w:sz w:val="24"/>
+          <w:szCs w:val="24"/>
+        </w:rPr>
+        <w:t xml:space="preserve"> and selected unity as it</w:t>
+      </w:r>
+      <w:r>
+        <w:rPr>
+          <w:sz w:val="24"/>
+          <w:szCs w:val="24"/>
+        </w:rPr>
+        <w:t xml:space="preserve"> was</w:t>
+      </w:r>
+      <w:r>
+        <w:rPr>
+          <w:sz w:val="24"/>
+          <w:szCs w:val="24"/>
+        </w:rPr>
+        <w:t xml:space="preserve"> more favorable </w:t>
+      </w:r>
+      <w:r>
+        <w:rPr>
+          <w:sz w:val="24"/>
+          <w:szCs w:val="24"/>
+        </w:rPr>
+        <w:t xml:space="preserve">option. </w:t>
+      </w:r>
+      <w:r>
+        <w:rPr>
+          <w:sz w:val="24"/>
+          <w:szCs w:val="24"/>
+        </w:rPr>
+        <w:t>In addition, the programming language that was used was discussed and a brief detail of the hardware requirements was stated,</w:t>
+      </w:r>
+      <w:r>
+        <w:rPr>
+          <w:sz w:val="24"/>
+          <w:szCs w:val="24"/>
+        </w:rPr>
+        <w:t xml:space="preserve"> to make sure that the hardware required for this app is easily </w:t>
       </w:r>
       <w:r>
         <w:rPr>
@@ -27923,7 +29645,93 @@
           <w:sz w:val="24"/>
           <w:szCs w:val="24"/>
         </w:rPr>
-        <w:t>most people could afford as education must not be limited or have any kind of restrictions at this level. Then we provide a brief detail about the user interface as general outlook to benefit us in implantation and make sure that everything is in right place as expected. The next chapter is all about testing. In this chapter we discuss about how we tested our app and what test passed during the testing phase. Moreover, we took a step further and ensure that we tested our app in different ways just to make sure that we eliminated most of the errors as we can so that the user will have good time using the app and will benefit from it. After having a thorough review and intensive work on development of the app we hope that we have provide clear instructions about our system from an abstract to detailed level.</w:t>
+        <w:t>most people could afford</w:t>
+      </w:r>
+      <w:r>
+        <w:rPr>
+          <w:sz w:val="24"/>
+          <w:szCs w:val="24"/>
+        </w:rPr>
+        <w:t xml:space="preserve"> it,</w:t>
+      </w:r>
+      <w:r>
+        <w:rPr>
+          <w:sz w:val="24"/>
+          <w:szCs w:val="24"/>
+        </w:rPr>
+        <w:t xml:space="preserve"> as education must not be limited or have any kind of restrictions at this level. </w:t>
+      </w:r>
+    </w:p>
+    <w:p>
+      <w:pPr>
+        <w:jc w:val="both"/>
+        <w:rPr>
+          <w:sz w:val="24"/>
+          <w:szCs w:val="24"/>
+        </w:rPr>
+      </w:pPr>
+      <w:r>
+        <w:rPr>
+          <w:sz w:val="24"/>
+          <w:szCs w:val="24"/>
+        </w:rPr>
+        <w:t>Then we provide</w:t>
+      </w:r>
+      <w:r>
+        <w:rPr>
+          <w:sz w:val="24"/>
+          <w:szCs w:val="24"/>
+        </w:rPr>
+        <w:t>d</w:t>
+      </w:r>
+      <w:r>
+        <w:rPr>
+          <w:sz w:val="24"/>
+          <w:szCs w:val="24"/>
+        </w:rPr>
+        <w:t xml:space="preserve"> a brief detail about the user interface as </w:t>
+      </w:r>
+      <w:r>
+        <w:rPr>
+          <w:sz w:val="24"/>
+          <w:szCs w:val="24"/>
+        </w:rPr>
+        <w:t xml:space="preserve">a </w:t>
+      </w:r>
+      <w:r>
+        <w:rPr>
+          <w:sz w:val="24"/>
+          <w:szCs w:val="24"/>
+        </w:rPr>
+        <w:t>general outlook to benefit us in implantation and make sure that everything is in right place as expected. The next chapter is all about testing. In this chapter we discuss about how we tested our app and what test passed during the testing phase. Moreover, we took a step further and ensure</w:t>
+      </w:r>
+      <w:r>
+        <w:rPr>
+          <w:sz w:val="24"/>
+          <w:szCs w:val="24"/>
+        </w:rPr>
+        <w:t>d</w:t>
+      </w:r>
+      <w:r>
+        <w:rPr>
+          <w:sz w:val="24"/>
+          <w:szCs w:val="24"/>
+        </w:rPr>
+        <w:t xml:space="preserve"> that we tested our app in different ways just to make sure that we eliminated most of the errors as we can </w:t>
+      </w:r>
+      <w:r>
+        <w:rPr>
+          <w:sz w:val="24"/>
+          <w:szCs w:val="24"/>
+        </w:rPr>
+        <w:t>to ensure good user experience. After</w:t>
+      </w:r>
+      <w:r>
+        <w:rPr>
+          <w:sz w:val="24"/>
+          <w:szCs w:val="24"/>
+        </w:rPr>
+        <w:t xml:space="preserve"> having a thorough review and intensive work on development of the app we hope that we have provide clear instructions about our system from an abstract to detailed level.</w:t>
       </w:r>
     </w:p>
     <w:p>
@@ -27949,15 +29757,15 @@
           <w:szCs w:val="28"/>
         </w:rPr>
       </w:pPr>
-      <w:bookmarkStart w:id="290" w:name="_Toc19634013"/>
-      <w:bookmarkStart w:id="291" w:name="_Toc19634235"/>
-      <w:bookmarkStart w:id="292" w:name="_Toc19634898"/>
-      <w:bookmarkStart w:id="293" w:name="_Toc19635247"/>
-      <w:bookmarkStart w:id="294" w:name="_Toc19635763"/>
-      <w:bookmarkStart w:id="295" w:name="_Toc628410632"/>
-      <w:bookmarkStart w:id="296" w:name="_Toc1494866210"/>
-      <w:bookmarkStart w:id="297" w:name="_Toc683903891"/>
-      <w:bookmarkStart w:id="298" w:name="_Toc1987948575"/>
+      <w:bookmarkStart w:id="291" w:name="_Toc19634013"/>
+      <w:bookmarkStart w:id="292" w:name="_Toc19634235"/>
+      <w:bookmarkStart w:id="293" w:name="_Toc19634898"/>
+      <w:bookmarkStart w:id="294" w:name="_Toc19635247"/>
+      <w:bookmarkStart w:id="295" w:name="_Toc19635763"/>
+      <w:bookmarkStart w:id="296" w:name="_Toc628410632"/>
+      <w:bookmarkStart w:id="297" w:name="_Toc1494866210"/>
+      <w:bookmarkStart w:id="298" w:name="_Toc683903891"/>
+      <w:bookmarkStart w:id="299" w:name="_Toc1987948575"/>
       <w:r>
         <w:rPr>
           <w:b/>
@@ -27978,7 +29786,6 @@
         </w:rPr>
         <w:t xml:space="preserve"> Future Work:</w:t>
       </w:r>
-      <w:bookmarkEnd w:id="290"/>
       <w:bookmarkEnd w:id="291"/>
       <w:bookmarkEnd w:id="292"/>
       <w:bookmarkEnd w:id="293"/>
@@ -27987,6 +29794,7 @@
       <w:bookmarkEnd w:id="296"/>
       <w:bookmarkEnd w:id="297"/>
       <w:bookmarkEnd w:id="298"/>
+      <w:bookmarkEnd w:id="299"/>
     </w:p>
     <w:p>
       <w:pPr>
@@ -28037,18 +29845,16 @@
           <w:shd w:val="clear" w:color="auto" w:fill="FFFFFF"/>
         </w:rPr>
       </w:pPr>
-      <w:bookmarkStart w:id="299" w:name="_GoBack"/>
-      <w:bookmarkEnd w:id="299"/>
-    </w:p>
-    <w:bookmarkStart w:id="300" w:name="_Toc19635248" w:displacedByCustomXml="next"/>
-    <w:bookmarkStart w:id="301" w:name="_Toc19634014" w:displacedByCustomXml="next"/>
-    <w:bookmarkStart w:id="302" w:name="_Toc19634236" w:displacedByCustomXml="next"/>
-    <w:bookmarkStart w:id="303" w:name="_Toc113616620" w:displacedByCustomXml="next"/>
+    </w:p>
+    <w:bookmarkStart w:id="300" w:name="_Toc19634899" w:displacedByCustomXml="next"/>
+    <w:bookmarkStart w:id="301" w:name="_Toc623726230" w:displacedByCustomXml="next"/>
+    <w:bookmarkStart w:id="302" w:name="_Toc19635764" w:displacedByCustomXml="next"/>
+    <w:bookmarkStart w:id="303" w:name="_Toc1606894428" w:displacedByCustomXml="next"/>
     <w:bookmarkStart w:id="304" w:name="_Toc565058577" w:displacedByCustomXml="next"/>
-    <w:bookmarkStart w:id="305" w:name="_Toc1606894428" w:displacedByCustomXml="next"/>
-    <w:bookmarkStart w:id="306" w:name="_Toc19635764" w:displacedByCustomXml="next"/>
-    <w:bookmarkStart w:id="307" w:name="_Toc623726230" w:displacedByCustomXml="next"/>
-    <w:bookmarkStart w:id="308" w:name="_Toc19634899" w:displacedByCustomXml="next"/>
+    <w:bookmarkStart w:id="305" w:name="_Toc113616620" w:displacedByCustomXml="next"/>
+    <w:bookmarkStart w:id="306" w:name="_Toc19634236" w:displacedByCustomXml="next"/>
+    <w:bookmarkStart w:id="307" w:name="_Toc19634014" w:displacedByCustomXml="next"/>
+    <w:bookmarkStart w:id="308" w:name="_Toc19635248" w:displacedByCustomXml="next"/>
     <w:sdt>
       <w:sdtPr>
         <w:rPr>
@@ -28448,6 +30254,7 @@
     </w:sdt>
     <w:p/>
     <w:sectPr>
+      <w:type w:val="continuous"/>
       <w:pgSz w:w="11907" w:h="16839"/>
       <w:pgMar w:top="1440" w:right="1440" w:bottom="1440" w:left="1440" w:header="720" w:footer="720" w:gutter="0"/>
       <w:pgNumType w:start="1"/>
@@ -28459,7 +30266,7 @@
 </file>
 
 <file path=word/endnotes.xml><?xml version="1.0" encoding="utf-8"?>
-<w:endnotes xmlns:wpc="http://schemas.microsoft.com/office/word/2010/wordprocessingCanvas" xmlns:cx="http://schemas.microsoft.com/office/drawing/2014/chartex" xmlns:cx1="http://schemas.microsoft.com/office/drawing/2015/9/8/chartex" xmlns:cx2="http://schemas.microsoft.com/office/drawing/2015/10/21/chartex" xmlns:cx3="http://schemas.microsoft.com/office/drawing/2016/5/9/chartex" xmlns:cx4="http://schemas.microsoft.com/office/drawing/2016/5/10/chartex" xmlns:cx5="http://schemas.microsoft.com/office/drawing/2016/5/11/chartex" xmlns:cx6="http://schemas.microsoft.com/office/drawing/2016/5/12/chartex" xmlns:cx7="http://schemas.microsoft.com/office/drawing/2016/5/13/chartex" xmlns:cx8="http://schemas.microsoft.com/office/drawing/2016/5/14/chartex" xmlns:mc="http://schemas.openxmlformats.org/markup-compatibility/2006" xmlns:aink="http://schemas.microsoft.com/office/drawing/2016/ink" xmlns:am3d="http://schemas.microsoft.com/office/drawing/2017/model3d" xmlns:o="urn:schemas-microsoft-com:office:office" xmlns:r="http://schemas.openxmlformats.org/officeDocument/2006/relationships" xmlns:m="http://schemas.openxmlformats.org/officeDocument/2006/math" xmlns:v="urn:schemas-microsoft-com:vml" xmlns:wp14="http://schemas.microsoft.com/office/word/2010/wordprocessingDrawing" xmlns:wp="http://schemas.openxmlformats.org/drawingml/2006/wordprocessingDrawing" xmlns:w10="urn:schemas-microsoft-com:office:word" xmlns:w="http://schemas.openxmlformats.org/wordprocessingml/2006/main" xmlns:w14="http://schemas.microsoft.com/office/word/2010/wordml" xmlns:w15="http://schemas.microsoft.com/office/word/2012/wordml" xmlns:w16cid="http://schemas.microsoft.com/office/word/2016/wordml/cid" xmlns:w16se="http://schemas.microsoft.com/office/word/2015/wordml/symex" xmlns:wpg="http://schemas.microsoft.com/office/word/2010/wordprocessingGroup" xmlns:wpi="http://schemas.microsoft.com/office/word/2010/wordprocessingInk" xmlns:wne="http://schemas.microsoft.com/office/word/2006/wordml" xmlns:wps="http://schemas.microsoft.com/office/word/2010/wordprocessingShape" mc:Ignorable="w14 w15 w16se w16cid wp14">
+<w:endnotes xmlns:wpc="http://schemas.microsoft.com/office/word/2010/wordprocessingCanvas" xmlns:mc="http://schemas.openxmlformats.org/markup-compatibility/2006" xmlns:o="urn:schemas-microsoft-com:office:office" xmlns:r="http://schemas.openxmlformats.org/officeDocument/2006/relationships" xmlns:m="http://schemas.openxmlformats.org/officeDocument/2006/math" xmlns:v="urn:schemas-microsoft-com:vml" xmlns:wp14="http://schemas.microsoft.com/office/word/2010/wordprocessingDrawing" xmlns:wp="http://schemas.openxmlformats.org/drawingml/2006/wordprocessingDrawing" xmlns:w10="urn:schemas-microsoft-com:office:word" xmlns:w="http://schemas.openxmlformats.org/wordprocessingml/2006/main" xmlns:w14="http://schemas.microsoft.com/office/word/2010/wordml" xmlns:w15="http://schemas.microsoft.com/office/word/2012/wordml" xmlns:wpg="http://schemas.microsoft.com/office/word/2010/wordprocessingGroup" xmlns:wpi="http://schemas.microsoft.com/office/word/2010/wordprocessingInk" xmlns:wne="http://schemas.microsoft.com/office/word/2006/wordml" xmlns:wps="http://schemas.microsoft.com/office/word/2010/wordprocessingShape" mc:Ignorable="w14 w15 wp14">
   <w:endnote w:type="separator" w:id="-1">
     <w:p>
       <w:pPr>
@@ -28484,7 +30291,7 @@
 </file>
 
 <file path=word/footer1.xml><?xml version="1.0" encoding="utf-8"?>
-<w:ftr xmlns:wpc="http://schemas.microsoft.com/office/word/2010/wordprocessingCanvas" xmlns:cx="http://schemas.microsoft.com/office/drawing/2014/chartex" xmlns:cx1="http://schemas.microsoft.com/office/drawing/2015/9/8/chartex" xmlns:cx2="http://schemas.microsoft.com/office/drawing/2015/10/21/chartex" xmlns:cx3="http://schemas.microsoft.com/office/drawing/2016/5/9/chartex" xmlns:cx4="http://schemas.microsoft.com/office/drawing/2016/5/10/chartex" xmlns:cx5="http://schemas.microsoft.com/office/drawing/2016/5/11/chartex" xmlns:cx6="http://schemas.microsoft.com/office/drawing/2016/5/12/chartex" xmlns:cx7="http://schemas.microsoft.com/office/drawing/2016/5/13/chartex" xmlns:cx8="http://schemas.microsoft.com/office/drawing/2016/5/14/chartex" xmlns:mc="http://schemas.openxmlformats.org/markup-compatibility/2006" xmlns:aink="http://schemas.microsoft.com/office/drawing/2016/ink" xmlns:am3d="http://schemas.microsoft.com/office/drawing/2017/model3d" xmlns:o="urn:schemas-microsoft-com:office:office" xmlns:r="http://schemas.openxmlformats.org/officeDocument/2006/relationships" xmlns:m="http://schemas.openxmlformats.org/officeDocument/2006/math" xmlns:v="urn:schemas-microsoft-com:vml" xmlns:wp14="http://schemas.microsoft.com/office/word/2010/wordprocessingDrawing" xmlns:wp="http://schemas.openxmlformats.org/drawingml/2006/wordprocessingDrawing" xmlns:w10="urn:schemas-microsoft-com:office:word" xmlns:w="http://schemas.openxmlformats.org/wordprocessingml/2006/main" xmlns:w14="http://schemas.microsoft.com/office/word/2010/wordml" xmlns:w15="http://schemas.microsoft.com/office/word/2012/wordml" xmlns:w16cid="http://schemas.microsoft.com/office/word/2016/wordml/cid" xmlns:w16se="http://schemas.microsoft.com/office/word/2015/wordml/symex" xmlns:wpg="http://schemas.microsoft.com/office/word/2010/wordprocessingGroup" xmlns:wpi="http://schemas.microsoft.com/office/word/2010/wordprocessingInk" xmlns:wne="http://schemas.microsoft.com/office/word/2006/wordml" xmlns:wps="http://schemas.microsoft.com/office/word/2010/wordprocessingShape" mc:Ignorable="w14 w15 w16se w16cid wp14">
+<w:ftr xmlns:wpc="http://schemas.microsoft.com/office/word/2010/wordprocessingCanvas" xmlns:mc="http://schemas.openxmlformats.org/markup-compatibility/2006" xmlns:o="urn:schemas-microsoft-com:office:office" xmlns:r="http://schemas.openxmlformats.org/officeDocument/2006/relationships" xmlns:m="http://schemas.openxmlformats.org/officeDocument/2006/math" xmlns:v="urn:schemas-microsoft-com:vml" xmlns:wp14="http://schemas.microsoft.com/office/word/2010/wordprocessingDrawing" xmlns:wp="http://schemas.openxmlformats.org/drawingml/2006/wordprocessingDrawing" xmlns:w10="urn:schemas-microsoft-com:office:word" xmlns:w="http://schemas.openxmlformats.org/wordprocessingml/2006/main" xmlns:w14="http://schemas.microsoft.com/office/word/2010/wordml" xmlns:w15="http://schemas.microsoft.com/office/word/2012/wordml" xmlns:wpg="http://schemas.microsoft.com/office/word/2010/wordprocessingGroup" xmlns:wpi="http://schemas.microsoft.com/office/word/2010/wordprocessingInk" xmlns:wne="http://schemas.microsoft.com/office/word/2006/wordml" xmlns:wps="http://schemas.microsoft.com/office/word/2010/wordprocessingShape" mc:Ignorable="w14 w15 wp14">
   <w:sdt>
     <w:sdtPr>
       <w:id w:val="-1271858785"/>
@@ -28508,7 +30315,7 @@
           <w:rPr>
             <w:noProof/>
           </w:rPr>
-          <w:t>26</w:t>
+          <w:t>2</w:t>
         </w:r>
         <w:r>
           <w:fldChar w:fldCharType="end"/>
@@ -28525,7 +30332,7 @@
 </file>
 
 <file path=word/footnotes.xml><?xml version="1.0" encoding="utf-8"?>
-<w:footnotes xmlns:wpc="http://schemas.microsoft.com/office/word/2010/wordprocessingCanvas" xmlns:cx="http://schemas.microsoft.com/office/drawing/2014/chartex" xmlns:cx1="http://schemas.microsoft.com/office/drawing/2015/9/8/chartex" xmlns:cx2="http://schemas.microsoft.com/office/drawing/2015/10/21/chartex" xmlns:cx3="http://schemas.microsoft.com/office/drawing/2016/5/9/chartex" xmlns:cx4="http://schemas.microsoft.com/office/drawing/2016/5/10/chartex" xmlns:cx5="http://schemas.microsoft.com/office/drawing/2016/5/11/chartex" xmlns:cx6="http://schemas.microsoft.com/office/drawing/2016/5/12/chartex" xmlns:cx7="http://schemas.microsoft.com/office/drawing/2016/5/13/chartex" xmlns:cx8="http://schemas.microsoft.com/office/drawing/2016/5/14/chartex" xmlns:mc="http://schemas.openxmlformats.org/markup-compatibility/2006" xmlns:aink="http://schemas.microsoft.com/office/drawing/2016/ink" xmlns:am3d="http://schemas.microsoft.com/office/drawing/2017/model3d" xmlns:o="urn:schemas-microsoft-com:office:office" xmlns:r="http://schemas.openxmlformats.org/officeDocument/2006/relationships" xmlns:m="http://schemas.openxmlformats.org/officeDocument/2006/math" xmlns:v="urn:schemas-microsoft-com:vml" xmlns:wp14="http://schemas.microsoft.com/office/word/2010/wordprocessingDrawing" xmlns:wp="http://schemas.openxmlformats.org/drawingml/2006/wordprocessingDrawing" xmlns:w10="urn:schemas-microsoft-com:office:word" xmlns:w="http://schemas.openxmlformats.org/wordprocessingml/2006/main" xmlns:w14="http://schemas.microsoft.com/office/word/2010/wordml" xmlns:w15="http://schemas.microsoft.com/office/word/2012/wordml" xmlns:w16cid="http://schemas.microsoft.com/office/word/2016/wordml/cid" xmlns:w16se="http://schemas.microsoft.com/office/word/2015/wordml/symex" xmlns:wpg="http://schemas.microsoft.com/office/word/2010/wordprocessingGroup" xmlns:wpi="http://schemas.microsoft.com/office/word/2010/wordprocessingInk" xmlns:wne="http://schemas.microsoft.com/office/word/2006/wordml" xmlns:wps="http://schemas.microsoft.com/office/word/2010/wordprocessingShape" mc:Ignorable="w14 w15 w16se w16cid wp14">
+<w:footnotes xmlns:wpc="http://schemas.microsoft.com/office/word/2010/wordprocessingCanvas" xmlns:mc="http://schemas.openxmlformats.org/markup-compatibility/2006" xmlns:o="urn:schemas-microsoft-com:office:office" xmlns:r="http://schemas.openxmlformats.org/officeDocument/2006/relationships" xmlns:m="http://schemas.openxmlformats.org/officeDocument/2006/math" xmlns:v="urn:schemas-microsoft-com:vml" xmlns:wp14="http://schemas.microsoft.com/office/word/2010/wordprocessingDrawing" xmlns:wp="http://schemas.openxmlformats.org/drawingml/2006/wordprocessingDrawing" xmlns:w10="urn:schemas-microsoft-com:office:word" xmlns:w="http://schemas.openxmlformats.org/wordprocessingml/2006/main" xmlns:w14="http://schemas.microsoft.com/office/word/2010/wordml" xmlns:w15="http://schemas.microsoft.com/office/word/2012/wordml" xmlns:wpg="http://schemas.microsoft.com/office/word/2010/wordprocessingGroup" xmlns:wpi="http://schemas.microsoft.com/office/word/2010/wordprocessingInk" xmlns:wne="http://schemas.microsoft.com/office/word/2006/wordml" xmlns:wps="http://schemas.microsoft.com/office/word/2010/wordprocessingShape" mc:Ignorable="w14 w15 wp14">
   <w:footnote w:type="separator" w:id="-1">
     <w:p>
       <w:pPr>
@@ -28550,7 +30357,7 @@
 </file>
 
 <file path=word/header1.xml><?xml version="1.0" encoding="utf-8"?>
-<w:hdr xmlns:wpc="http://schemas.microsoft.com/office/word/2010/wordprocessingCanvas" xmlns:cx="http://schemas.microsoft.com/office/drawing/2014/chartex" xmlns:cx1="http://schemas.microsoft.com/office/drawing/2015/9/8/chartex" xmlns:cx2="http://schemas.microsoft.com/office/drawing/2015/10/21/chartex" xmlns:cx3="http://schemas.microsoft.com/office/drawing/2016/5/9/chartex" xmlns:cx4="http://schemas.microsoft.com/office/drawing/2016/5/10/chartex" xmlns:cx5="http://schemas.microsoft.com/office/drawing/2016/5/11/chartex" xmlns:cx6="http://schemas.microsoft.com/office/drawing/2016/5/12/chartex" xmlns:cx7="http://schemas.microsoft.com/office/drawing/2016/5/13/chartex" xmlns:cx8="http://schemas.microsoft.com/office/drawing/2016/5/14/chartex" xmlns:mc="http://schemas.openxmlformats.org/markup-compatibility/2006" xmlns:aink="http://schemas.microsoft.com/office/drawing/2016/ink" xmlns:am3d="http://schemas.microsoft.com/office/drawing/2017/model3d" xmlns:o="urn:schemas-microsoft-com:office:office" xmlns:r="http://schemas.openxmlformats.org/officeDocument/2006/relationships" xmlns:m="http://schemas.openxmlformats.org/officeDocument/2006/math" xmlns:v="urn:schemas-microsoft-com:vml" xmlns:wp14="http://schemas.microsoft.com/office/word/2010/wordprocessingDrawing" xmlns:wp="http://schemas.openxmlformats.org/drawingml/2006/wordprocessingDrawing" xmlns:w10="urn:schemas-microsoft-com:office:word" xmlns:w="http://schemas.openxmlformats.org/wordprocessingml/2006/main" xmlns:w14="http://schemas.microsoft.com/office/word/2010/wordml" xmlns:w15="http://schemas.microsoft.com/office/word/2012/wordml" xmlns:w16cid="http://schemas.microsoft.com/office/word/2016/wordml/cid" xmlns:w16se="http://schemas.microsoft.com/office/word/2015/wordml/symex" xmlns:wpg="http://schemas.microsoft.com/office/word/2010/wordprocessingGroup" xmlns:wpi="http://schemas.microsoft.com/office/word/2010/wordprocessingInk" xmlns:wne="http://schemas.microsoft.com/office/word/2006/wordml" xmlns:wps="http://schemas.microsoft.com/office/word/2010/wordprocessingShape" mc:Ignorable="w14 w15 w16se w16cid wp14">
+<w:hdr xmlns:wpc="http://schemas.microsoft.com/office/word/2010/wordprocessingCanvas" xmlns:mc="http://schemas.openxmlformats.org/markup-compatibility/2006" xmlns:o="urn:schemas-microsoft-com:office:office" xmlns:r="http://schemas.openxmlformats.org/officeDocument/2006/relationships" xmlns:m="http://schemas.openxmlformats.org/officeDocument/2006/math" xmlns:v="urn:schemas-microsoft-com:vml" xmlns:wp14="http://schemas.microsoft.com/office/word/2010/wordprocessingDrawing" xmlns:wp="http://schemas.openxmlformats.org/drawingml/2006/wordprocessingDrawing" xmlns:w10="urn:schemas-microsoft-com:office:word" xmlns:w="http://schemas.openxmlformats.org/wordprocessingml/2006/main" xmlns:w14="http://schemas.microsoft.com/office/word/2010/wordml" xmlns:w15="http://schemas.microsoft.com/office/word/2012/wordml" xmlns:wpg="http://schemas.microsoft.com/office/word/2010/wordprocessingGroup" xmlns:wpi="http://schemas.microsoft.com/office/word/2010/wordprocessingInk" xmlns:wne="http://schemas.microsoft.com/office/word/2006/wordml" xmlns:wps="http://schemas.microsoft.com/office/word/2010/wordprocessingShape" mc:Ignorable="w14 w15 wp14">
   <w:p>
     <w:pPr>
       <w:pStyle w:val="Header"/>
@@ -28565,8 +30372,8 @@
 </file>
 
 <file path=word/numbering.xml><?xml version="1.0" encoding="utf-8"?>
-<w:numbering xmlns:wpc="http://schemas.microsoft.com/office/word/2010/wordprocessingCanvas" xmlns:cx="http://schemas.microsoft.com/office/drawing/2014/chartex" xmlns:cx1="http://schemas.microsoft.com/office/drawing/2015/9/8/chartex" xmlns:cx2="http://schemas.microsoft.com/office/drawing/2015/10/21/chartex" xmlns:cx3="http://schemas.microsoft.com/office/drawing/2016/5/9/chartex" xmlns:cx4="http://schemas.microsoft.com/office/drawing/2016/5/10/chartex" xmlns:cx5="http://schemas.microsoft.com/office/drawing/2016/5/11/chartex" xmlns:cx6="http://schemas.microsoft.com/office/drawing/2016/5/12/chartex" xmlns:cx7="http://schemas.microsoft.com/office/drawing/2016/5/13/chartex" xmlns:cx8="http://schemas.microsoft.com/office/drawing/2016/5/14/chartex" xmlns:mc="http://schemas.openxmlformats.org/markup-compatibility/2006" xmlns:aink="http://schemas.microsoft.com/office/drawing/2016/ink" xmlns:am3d="http://schemas.microsoft.com/office/drawing/2017/model3d" xmlns:o="urn:schemas-microsoft-com:office:office" xmlns:r="http://schemas.openxmlformats.org/officeDocument/2006/relationships" xmlns:m="http://schemas.openxmlformats.org/officeDocument/2006/math" xmlns:v="urn:schemas-microsoft-com:vml" xmlns:wp14="http://schemas.microsoft.com/office/word/2010/wordprocessingDrawing" xmlns:wp="http://schemas.openxmlformats.org/drawingml/2006/wordprocessingDrawing" xmlns:w10="urn:schemas-microsoft-com:office:word" xmlns:w="http://schemas.openxmlformats.org/wordprocessingml/2006/main" xmlns:w14="http://schemas.microsoft.com/office/word/2010/wordml" xmlns:w15="http://schemas.microsoft.com/office/word/2012/wordml" xmlns:w16cid="http://schemas.microsoft.com/office/word/2016/wordml/cid" xmlns:w16se="http://schemas.microsoft.com/office/word/2015/wordml/symex" xmlns:wpg="http://schemas.microsoft.com/office/word/2010/wordprocessingGroup" xmlns:wpi="http://schemas.microsoft.com/office/word/2010/wordprocessingInk" xmlns:wne="http://schemas.microsoft.com/office/word/2006/wordml" xmlns:wps="http://schemas.microsoft.com/office/word/2010/wordprocessingShape" mc:Ignorable="w14 w15 w16se w16cid wp14">
-  <w:abstractNum w:abstractNumId="0" w15:restartNumberingAfterBreak="0">
+<w:numbering xmlns:wpc="http://schemas.microsoft.com/office/word/2010/wordprocessingCanvas" xmlns:mc="http://schemas.openxmlformats.org/markup-compatibility/2006" xmlns:o="urn:schemas-microsoft-com:office:office" xmlns:r="http://schemas.openxmlformats.org/officeDocument/2006/relationships" xmlns:m="http://schemas.openxmlformats.org/officeDocument/2006/math" xmlns:v="urn:schemas-microsoft-com:vml" xmlns:wp14="http://schemas.microsoft.com/office/word/2010/wordprocessingDrawing" xmlns:wp="http://schemas.openxmlformats.org/drawingml/2006/wordprocessingDrawing" xmlns:w10="urn:schemas-microsoft-com:office:word" xmlns:w="http://schemas.openxmlformats.org/wordprocessingml/2006/main" xmlns:w14="http://schemas.microsoft.com/office/word/2010/wordml" xmlns:w15="http://schemas.microsoft.com/office/word/2012/wordml" xmlns:wpg="http://schemas.microsoft.com/office/word/2010/wordprocessingGroup" xmlns:wpi="http://schemas.microsoft.com/office/word/2010/wordprocessingInk" xmlns:wne="http://schemas.microsoft.com/office/word/2006/wordml" xmlns:wps="http://schemas.microsoft.com/office/word/2010/wordprocessingShape" mc:Ignorable="w14 w15 wp14">
+  <w:abstractNum w:abstractNumId="0">
     <w:nsid w:val="AEFF96B6"/>
     <w:multiLevelType w:val="multilevel"/>
     <w:tmpl w:val="8E46993A"/>
@@ -28682,7 +30489,7 @@
       </w:rPr>
     </w:lvl>
   </w:abstractNum>
-  <w:abstractNum w:abstractNumId="1" w15:restartNumberingAfterBreak="0">
+  <w:abstractNum w:abstractNumId="1">
     <w:nsid w:val="E4BB92BC"/>
     <w:multiLevelType w:val="singleLevel"/>
     <w:tmpl w:val="E4BB92BC"/>
@@ -28698,7 +30505,7 @@
       </w:pPr>
     </w:lvl>
   </w:abstractNum>
-  <w:abstractNum w:abstractNumId="2" w15:restartNumberingAfterBreak="0">
+  <w:abstractNum w:abstractNumId="2">
     <w:nsid w:val="FCE6B10B"/>
     <w:multiLevelType w:val="singleLevel"/>
     <w:tmpl w:val="FCE6B10B"/>
@@ -28710,7 +30517,7 @@
       <w:lvlJc w:val="left"/>
     </w:lvl>
   </w:abstractNum>
-  <w:abstractNum w:abstractNumId="3" w15:restartNumberingAfterBreak="0">
+  <w:abstractNum w:abstractNumId="3">
     <w:nsid w:val="FFFDD3EC"/>
     <w:multiLevelType w:val="singleLevel"/>
     <w:tmpl w:val="FFFDD3EC"/>
@@ -28722,7 +30529,7 @@
       <w:lvlJc w:val="left"/>
     </w:lvl>
   </w:abstractNum>
-  <w:abstractNum w:abstractNumId="4" w15:restartNumberingAfterBreak="0">
+  <w:abstractNum w:abstractNumId="4">
     <w:nsid w:val="FFFE7DE1"/>
     <w:multiLevelType w:val="singleLevel"/>
     <w:tmpl w:val="FFFE7DE1"/>
@@ -28734,7 +30541,7 @@
       <w:lvlJc w:val="left"/>
     </w:lvl>
   </w:abstractNum>
-  <w:abstractNum w:abstractNumId="5" w15:restartNumberingAfterBreak="0">
+  <w:abstractNum w:abstractNumId="5">
     <w:nsid w:val="00782E7E"/>
     <w:multiLevelType w:val="multilevel"/>
     <w:tmpl w:val="00782E7E"/>
@@ -28847,7 +30654,7 @@
       </w:rPr>
     </w:lvl>
   </w:abstractNum>
-  <w:abstractNum w:abstractNumId="6" w15:restartNumberingAfterBreak="0">
+  <w:abstractNum w:abstractNumId="6">
     <w:nsid w:val="055131E1"/>
     <w:multiLevelType w:val="multilevel"/>
     <w:tmpl w:val="055131E1"/>
@@ -28936,7 +30743,7 @@
       </w:pPr>
     </w:lvl>
   </w:abstractNum>
-  <w:abstractNum w:abstractNumId="7" w15:restartNumberingAfterBreak="0">
+  <w:abstractNum w:abstractNumId="7">
     <w:nsid w:val="226C4DFC"/>
     <w:multiLevelType w:val="hybridMultilevel"/>
     <w:tmpl w:val="E74E2F76"/>
@@ -29049,7 +30856,7 @@
       </w:rPr>
     </w:lvl>
   </w:abstractNum>
-  <w:abstractNum w:abstractNumId="8" w15:restartNumberingAfterBreak="0">
+  <w:abstractNum w:abstractNumId="8">
     <w:nsid w:val="266D4A75"/>
     <w:multiLevelType w:val="multilevel"/>
     <w:tmpl w:val="266D4A75"/>
@@ -29162,7 +30969,7 @@
       </w:rPr>
     </w:lvl>
   </w:abstractNum>
-  <w:abstractNum w:abstractNumId="9" w15:restartNumberingAfterBreak="0">
+  <w:abstractNum w:abstractNumId="9">
     <w:nsid w:val="290721E8"/>
     <w:multiLevelType w:val="multilevel"/>
     <w:tmpl w:val="290721E8"/>
@@ -29275,7 +31082,7 @@
       </w:rPr>
     </w:lvl>
   </w:abstractNum>
-  <w:abstractNum w:abstractNumId="10" w15:restartNumberingAfterBreak="0">
+  <w:abstractNum w:abstractNumId="10">
     <w:nsid w:val="2A245B32"/>
     <w:multiLevelType w:val="hybridMultilevel"/>
     <w:tmpl w:val="A70AD9C0"/>
@@ -29388,7 +31195,7 @@
       </w:rPr>
     </w:lvl>
   </w:abstractNum>
-  <w:abstractNum w:abstractNumId="11" w15:restartNumberingAfterBreak="0">
+  <w:abstractNum w:abstractNumId="11">
     <w:nsid w:val="36231DA2"/>
     <w:multiLevelType w:val="multilevel"/>
     <w:tmpl w:val="36231DA2"/>
@@ -29501,7 +31308,7 @@
       </w:rPr>
     </w:lvl>
   </w:abstractNum>
-  <w:abstractNum w:abstractNumId="12" w15:restartNumberingAfterBreak="0">
+  <w:abstractNum w:abstractNumId="12">
     <w:nsid w:val="3E5E3592"/>
     <w:multiLevelType w:val="singleLevel"/>
     <w:tmpl w:val="3E5E3592"/>
@@ -29513,7 +31320,7 @@
       <w:lvlJc w:val="left"/>
     </w:lvl>
   </w:abstractNum>
-  <w:abstractNum w:abstractNumId="13" w15:restartNumberingAfterBreak="0">
+  <w:abstractNum w:abstractNumId="13">
     <w:nsid w:val="3E6DCD30"/>
     <w:multiLevelType w:val="singleLevel"/>
     <w:tmpl w:val="3E6DCD30"/>
@@ -29525,7 +31332,7 @@
       <w:lvlJc w:val="left"/>
     </w:lvl>
   </w:abstractNum>
-  <w:abstractNum w:abstractNumId="14" w15:restartNumberingAfterBreak="0">
+  <w:abstractNum w:abstractNumId="14">
     <w:nsid w:val="4E1F39BB"/>
     <w:multiLevelType w:val="multilevel"/>
     <w:tmpl w:val="4E1F39BB"/>
@@ -29638,7 +31445,7 @@
       </w:rPr>
     </w:lvl>
   </w:abstractNum>
-  <w:abstractNum w:abstractNumId="15" w15:restartNumberingAfterBreak="0">
+  <w:abstractNum w:abstractNumId="15">
     <w:nsid w:val="4F401167"/>
     <w:multiLevelType w:val="multilevel"/>
     <w:tmpl w:val="4F401167"/>
@@ -29751,7 +31558,7 @@
       </w:rPr>
     </w:lvl>
   </w:abstractNum>
-  <w:abstractNum w:abstractNumId="16" w15:restartNumberingAfterBreak="0">
+  <w:abstractNum w:abstractNumId="16">
     <w:nsid w:val="4FE9B133"/>
     <w:multiLevelType w:val="singleLevel"/>
     <w:tmpl w:val="4FE9B133"/>
@@ -29763,7 +31570,7 @@
       <w:lvlJc w:val="left"/>
     </w:lvl>
   </w:abstractNum>
-  <w:abstractNum w:abstractNumId="17" w15:restartNumberingAfterBreak="0">
+  <w:abstractNum w:abstractNumId="17">
     <w:nsid w:val="585C030F"/>
     <w:multiLevelType w:val="hybridMultilevel"/>
     <w:tmpl w:val="F83E0BF2"/>
@@ -29876,7 +31683,7 @@
       </w:rPr>
     </w:lvl>
   </w:abstractNum>
-  <w:abstractNum w:abstractNumId="18" w15:restartNumberingAfterBreak="0">
+  <w:abstractNum w:abstractNumId="18">
     <w:nsid w:val="5FAB77DD"/>
     <w:multiLevelType w:val="multilevel"/>
     <w:tmpl w:val="5FAB77DD"/>
@@ -29965,7 +31772,7 @@
       </w:pPr>
     </w:lvl>
   </w:abstractNum>
-  <w:abstractNum w:abstractNumId="19" w15:restartNumberingAfterBreak="0">
+  <w:abstractNum w:abstractNumId="19">
     <w:nsid w:val="647C4000"/>
     <w:multiLevelType w:val="multilevel"/>
     <w:tmpl w:val="647C4000"/>
@@ -30051,7 +31858,7 @@
       </w:pPr>
     </w:lvl>
   </w:abstractNum>
-  <w:abstractNum w:abstractNumId="20" w15:restartNumberingAfterBreak="0">
+  <w:abstractNum w:abstractNumId="20">
     <w:nsid w:val="7368304F"/>
     <w:multiLevelType w:val="multilevel"/>
     <w:tmpl w:val="7368304F"/>
@@ -30164,7 +31971,7 @@
       </w:rPr>
     </w:lvl>
   </w:abstractNum>
-  <w:abstractNum w:abstractNumId="21" w15:restartNumberingAfterBreak="0">
+  <w:abstractNum w:abstractNumId="21">
     <w:nsid w:val="7EFF8897"/>
     <w:multiLevelType w:val="singleLevel"/>
     <w:tmpl w:val="7EFF8897"/>
@@ -30246,7 +32053,7 @@
 </file>
 
 <file path=word/styles.xml><?xml version="1.0" encoding="utf-8"?>
-<w:styles xmlns:mc="http://schemas.openxmlformats.org/markup-compatibility/2006" xmlns:r="http://schemas.openxmlformats.org/officeDocument/2006/relationships" xmlns:w="http://schemas.openxmlformats.org/wordprocessingml/2006/main" xmlns:w14="http://schemas.microsoft.com/office/word/2010/wordml" xmlns:w15="http://schemas.microsoft.com/office/word/2012/wordml" xmlns:w16cid="http://schemas.microsoft.com/office/word/2016/wordml/cid" xmlns:w16se="http://schemas.microsoft.com/office/word/2015/wordml/symex" mc:Ignorable="w14 w15 w16se w16cid">
+<w:styles xmlns:mc="http://schemas.openxmlformats.org/markup-compatibility/2006" xmlns:r="http://schemas.openxmlformats.org/officeDocument/2006/relationships" xmlns:w="http://schemas.openxmlformats.org/wordprocessingml/2006/main" xmlns:w14="http://schemas.microsoft.com/office/word/2010/wordml" xmlns:w15="http://schemas.microsoft.com/office/word/2012/wordml" mc:Ignorable="w14 w15">
   <w:docDefaults>
     <w:rPrDefault>
       <w:rPr>
@@ -30260,7 +32067,7 @@
       </w:pPr>
     </w:pPrDefault>
   </w:docDefaults>
-  <w:latentStyles w:defLockedState="0" w:defUIPriority="99" w:defSemiHidden="0" w:defUnhideWhenUsed="0" w:defQFormat="0" w:count="376">
+  <w:latentStyles w:defLockedState="0" w:defUIPriority="99" w:defSemiHidden="0" w:defUnhideWhenUsed="0" w:defQFormat="0" w:count="371">
     <w:lsdException w:name="Normal" w:uiPriority="0" w:qFormat="1"/>
     <w:lsdException w:name="heading 1" w:uiPriority="9" w:qFormat="1"/>
     <w:lsdException w:name="heading 2" w:uiPriority="9" w:unhideWhenUsed="1" w:qFormat="1"/>
@@ -30629,11 +32436,6 @@
     <w:lsdException w:name="List Table 5 Dark Accent 6" w:uiPriority="50"/>
     <w:lsdException w:name="List Table 6 Colorful Accent 6" w:uiPriority="51"/>
     <w:lsdException w:name="List Table 7 Colorful Accent 6" w:uiPriority="52"/>
-    <w:lsdException w:name="Mention" w:semiHidden="1" w:unhideWhenUsed="1"/>
-    <w:lsdException w:name="Smart Hyperlink" w:semiHidden="1" w:unhideWhenUsed="1"/>
-    <w:lsdException w:name="Hashtag" w:semiHidden="1" w:unhideWhenUsed="1"/>
-    <w:lsdException w:name="Unresolved Mention" w:semiHidden="1" w:unhideWhenUsed="1"/>
-    <w:lsdException w:name="Smart Link" w:semiHidden="1" w:unhideWhenUsed="1"/>
   </w:latentStyles>
   <w:style w:type="paragraph" w:default="1" w:styleId="Normal">
     <w:name w:val="Normal"/>
@@ -31105,6 +32907,7 @@
       <w:spacing w:after="0" w:line="240" w:lineRule="auto"/>
     </w:pPr>
     <w:tblPr>
+      <w:tblInd w:w="0" w:type="dxa"/>
       <w:tblBorders>
         <w:top w:val="single" w:sz="4" w:space="0" w:color="auto"/>
         <w:left w:val="single" w:sz="4" w:space="0" w:color="auto"/>
@@ -31113,6 +32916,12 @@
         <w:insideH w:val="single" w:sz="4" w:space="0" w:color="auto"/>
         <w:insideV w:val="single" w:sz="4" w:space="0" w:color="auto"/>
       </w:tblBorders>
+      <w:tblCellMar>
+        <w:top w:w="0" w:type="dxa"/>
+        <w:left w:w="108" w:type="dxa"/>
+        <w:bottom w:w="0" w:type="dxa"/>
+        <w:right w:w="108" w:type="dxa"/>
+      </w:tblCellMar>
     </w:tblPr>
   </w:style>
   <w:style w:type="paragraph" w:customStyle="1" w:styleId="Default">
@@ -31624,7 +33433,7 @@
 </file>
 
 <file path=customXml/itemProps2.xml><?xml version="1.0" encoding="utf-8"?>
-<ds:datastoreItem xmlns:ds="http://schemas.openxmlformats.org/officeDocument/2006/customXml" ds:itemID="{272D3446-CE3E-4F59-B4AD-D82F1DD2E3C0}">
+<ds:datastoreItem xmlns:ds="http://schemas.openxmlformats.org/officeDocument/2006/customXml" ds:itemID="{D91075D8-9557-41A2-BDB0-3031A9A56540}">
   <ds:schemaRefs>
     <ds:schemaRef ds:uri="http://schemas.openxmlformats.org/officeDocument/2006/bibliography"/>
   </ds:schemaRefs>

</xml_diff>